<commit_message>
[android] Update document samples
</commit_message>
<xml_diff>
--- a/app_manager/appmanager/src/main/assets/samples/ONLYOFFICE Sample Document.docx
+++ b/app_manager/appmanager/src/main/assets/samples/ONLYOFFICE Sample Document.docx
@@ -4,11 +4,11 @@
   <w:body>
     <w:p>
       <w:pPr>
-        <w:pStyle w:val="113"/>
+        <w:pStyle w:val="1"/>
         <w:spacing w:after="340" w:before="1200"/>
         <w:rPr>
           <w:rFonts w:eastAsia="Arial" w:hint="default"/>
-          <w:color w:val="1F3964"/>
+          <w:color w:val="1F3964" w:themeColor="accent5" w:themeShade="80"/>
           <w:sz w:val="36"/>
           <w:lang w:val="en-US"/>
         </w:rPr>
@@ -246,14 +246,14 @@
     </w:p>
     <w:p>
       <w:pPr>
-        <w:pStyle w:val="162"/>
+        <w:pStyle w:val="a9"/>
         <w:numPr>
           <w:ilvl w:val="0"/>
           <w:numId w:val="1"/>
         </w:numPr>
         <w:spacing w:lineRule="auto" w:line="240" w:before="240"/>
         <w:rPr>
-          <w:rFonts w:ascii="Arial" w:hAnsi="Arial" w:cs="Arial"/>
+          <w:rFonts w:ascii="Arial" w:hAnsi="Arial" w:cs="Arial" w:hint="cs"/>
           <w:color w:val="000000"/>
           <w:lang w:val="en-US"/>
         </w:rPr>
@@ -318,14 +318,14 @@
     </w:p>
     <w:p>
       <w:pPr>
-        <w:pStyle w:val="162"/>
+        <w:pStyle w:val="a9"/>
         <w:numPr>
           <w:ilvl w:val="0"/>
           <w:numId w:val="1"/>
         </w:numPr>
         <w:spacing w:lineRule="auto" w:line="240"/>
         <w:rPr>
-          <w:rFonts w:ascii="Arial" w:hAnsi="Arial" w:cs="Arial"/>
+          <w:rFonts w:ascii="Arial" w:hAnsi="Arial" w:cs="Arial" w:hint="cs"/>
           <w:color w:val="000000"/>
           <w:lang w:val="en-US"/>
         </w:rPr>
@@ -385,10 +385,10 @@
           <w:lang w:val="en-US"/>
         </w:rPr>
       </w:r>
-      <w:hyperlink r:id="rId10" w:history="1">
+      <w:hyperlink r:id="rId9" w:history="1">
         <w:r>
           <w:rPr>
-            <w:rStyle w:val="163"/>
+            <w:rStyle w:val="aa"/>
             <w:rFonts w:ascii="Arial" w:hAnsi="Arial" w:cs="Arial" w:eastAsia="Arial" w:hint="cs"/>
             <w:color w:val="1E4F79" w:themeColor="accent1" w:themeShade="80"/>
             <w:lang w:val="en-US"/>
@@ -496,12 +496,9 @@
           <mc:Choice Requires="wpg">
             <w:drawing>
               <wp:inline xmlns:wp="http://schemas.openxmlformats.org/drawingml/2006/wordprocessingDrawing" distT="0" distB="0" distL="0" distR="0">
-                <wp:extent cx="6152513" cy="1331865"/>
-                <wp:effectExtent l="0" t="0" r="0" b="0"/>
-                <wp:docPr hidden="false" id="1" name=""/>
-                <wp:cNvGraphicFramePr>
-                  <a:graphicFrameLocks xmlns:a="http://schemas.openxmlformats.org/drawingml/2006/main"/>
-                </wp:cNvGraphicFramePr>
+                <wp:extent cx="6152514" cy="1331865"/>
+                <wp:docPr id="2" name=""/>
+                <wp:cNvGraphicFramePr/>
                 <a:graphic xmlns:a="http://schemas.openxmlformats.org/drawingml/2006/main">
                   <a:graphicData uri="http://schemas.microsoft.com/office/word/2010/wordprocessingGroup">
                     <wpg:wgp>
@@ -539,9 +536,9 @@
                           <w:txbxContent>
                             <w:p>
                               <w:pPr>
-                                <w:pStyle w:val="117"/>
+                                <w:pStyle w:val="5"/>
                                 <w:contextualSpacing w:val="false"/>
-                                <w:ind w:left="990" w:right="-145" w:firstLine="283"/>
+                                <w:ind w:left="990" w:right="-146" w:firstLine="283"/>
                                 <w:jc w:val="left"/>
                                 <w:keepLines/>
                                 <w:pageBreakBefore w:val="false"/>
@@ -553,7 +550,7 @@
                                 <w:rPr>
                                   <w:rFonts w:ascii="Arial" w:hAnsi="Arial" w:cs="Arial" w:eastAsia="Arial" w:hint="default"/>
                                   <w:b/>
-                                  <w:color w:val="1F3964"/>
+                                  <w:color w:val="1F3964" w:themeColor="accent5" w:themeShade="80"/>
                                 </w:rPr>
                                 <w:pBdr>
                                   <w:left w:val="none" w:color="000000" w:sz="4" w:space="0"/>
@@ -596,7 +593,7 @@
                             </w:p>
                             <w:p>
                               <w:pPr>
-                                <w:pStyle w:val="162"/>
+                                <w:pStyle w:val="a9"/>
                                 <w:numPr>
                                   <w:ilvl w:val="0"/>
                                   <w:numId w:val="3"/>
@@ -607,7 +604,7 @@
                                   <w:tab w:val="left" w:pos="1273"/>
                                 </w:tabs>
                                 <w:rPr>
-                                  <w:rFonts w:ascii="Arial" w:hAnsi="Arial" w:cs="Arial" w:eastAsia="Arial"/>
+                                  <w:rFonts w:ascii="Arial" w:hAnsi="Arial" w:cs="Arial" w:eastAsia="Arial" w:hint="cs"/>
                                   <w:color w:val="000000"/>
                                   <w:lang w:val="en-US"/>
                                 </w:rPr>
@@ -623,18 +620,18 @@
                             </w:p>
                             <w:p>
                               <w:pPr>
-                                <w:pStyle w:val="162"/>
+                                <w:pStyle w:val="a9"/>
                                 <w:numPr>
                                   <w:ilvl w:val="0"/>
                                   <w:numId w:val="3"/>
                                 </w:numPr>
-                                <w:ind w:left="990" w:right="-218" w:firstLine="283"/>
+                                <w:ind w:left="990" w:right="-219" w:firstLine="283"/>
                                 <w:spacing w:lineRule="auto" w:line="276" w:after="240"/>
                                 <w:tabs>
                                   <w:tab w:val="left" w:pos="1273"/>
                                 </w:tabs>
                                 <w:rPr>
-                                  <w:rFonts w:ascii="Arial" w:hAnsi="Arial" w:cs="Arial"/>
+                                  <w:rFonts w:ascii="Arial" w:hAnsi="Arial" w:cs="Arial" w:hint="cs"/>
                                   <w:lang w:val="en-US"/>
                                 </w:rPr>
                               </w:pPr>
@@ -649,18 +646,18 @@
                             </w:p>
                             <w:p>
                               <w:pPr>
-                                <w:pStyle w:val="162"/>
+                                <w:pStyle w:val="a9"/>
                                 <w:numPr>
                                   <w:ilvl w:val="0"/>
                                   <w:numId w:val="3"/>
                                 </w:numPr>
-                                <w:ind w:left="990" w:right="-76" w:firstLine="283"/>
+                                <w:ind w:left="990" w:right="-77" w:firstLine="283"/>
                                 <w:spacing w:lineRule="auto" w:line="276" w:after="240"/>
                                 <w:tabs>
                                   <w:tab w:val="left" w:pos="1273"/>
                                 </w:tabs>
                                 <w:rPr>
-                                  <w:rFonts w:ascii="Arial" w:hAnsi="Arial" w:cs="Arial"/>
+                                  <w:rFonts w:ascii="Arial" w:hAnsi="Arial" w:cs="Arial" w:hint="cs"/>
                                   <w:lang w:val="en-US"/>
                                 </w:rPr>
                               </w:pPr>
@@ -675,7 +672,7 @@
                             </w:p>
                             <w:p>
                               <w:pPr>
-                                <w:pStyle w:val="162"/>
+                                <w:pStyle w:val="a9"/>
                                 <w:numPr>
                                   <w:ilvl w:val="0"/>
                                   <w:numId w:val="3"/>
@@ -686,7 +683,7 @@
                                   <w:tab w:val="left" w:pos="1273"/>
                                 </w:tabs>
                                 <w:rPr>
-                                  <w:rFonts w:ascii="Arial" w:hAnsi="Arial" w:cs="Arial"/>
+                                  <w:rFonts w:ascii="Arial" w:hAnsi="Arial" w:cs="Arial" w:hint="cs"/>
                                   <w:lang w:val="en-US"/>
                                 </w:rPr>
                               </w:pPr>
@@ -701,7 +698,7 @@
                             </w:p>
                             <w:p>
                               <w:pPr>
-                                <w:pStyle w:val="162"/>
+                                <w:pStyle w:val="a9"/>
                                 <w:numPr>
                                   <w:ilvl w:val="0"/>
                                   <w:numId w:val="3"/>
@@ -712,7 +709,7 @@
                                   <w:tab w:val="left" w:pos="1273"/>
                                 </w:tabs>
                                 <w:rPr>
-                                  <w:rFonts w:ascii="Arial" w:hAnsi="Arial" w:cs="Arial"/>
+                                  <w:rFonts w:ascii="Arial" w:hAnsi="Arial" w:cs="Arial" w:hint="cs"/>
                                   <w:lang w:val="en-US"/>
                                 </w:rPr>
                               </w:pPr>
@@ -821,17 +818,17 @@
           </mc:Choice>
           <mc:Fallback>
             <w:pict>
-              <v:group id="group 39" o:spid="_x0_s39" style="mso-wrap-distance-left:0.0pt;mso-wrap-distance-top:0.0pt;mso-wrap-distance-right:0.0pt;mso-wrap-distance-bottom:0.0pt;width:484.4pt;height:104.9pt;" coordorigin="0,0" coordsize="622,134">
-                <v:shape id="shape 40" o:spid="_x0_s40" o:spt="1" style="position:absolute;left:0;top:0;width:622;height:134;v-text-anchor:middle;" coordsize="1" path="m0,0l100000,0l100000,99999l0,99999xnfe" fillcolor="#2D71AF">
-                  <v:path textboxrect="0,0,100000,99999"/>
-                  <v:fill opacity="-1442f"/>
+              <v:group id="group 0" o:spid="_x0000_s0000" style="position:absolute;mso-wrap-distance-left:0.0pt;mso-wrap-distance-top:0.0pt;mso-wrap-distance-right:0.0pt;mso-wrap-distance-bottom:0.0pt;width:484.4pt;height:104.9pt;" coordorigin="0,0" coordsize="62296,13486">
+                <v:shape id="shape 1" o:spid="_x0000_s0001" style="position:absolute;left:0;top:0;width:62296;height:13486;v-text-anchor:middle;" coordsize="100000,100000" path="m0,0nfe" fillcolor="#2D71AF">
+                  <v:path textboxrect="0,0,0,0"/>
+                  <v:fill opacity="1542f"/>
                   <v:textbox>
                     <w:txbxContent>
                       <w:p>
                         <w:pPr>
-                          <w:pStyle w:val="117"/>
+                          <w:pStyle w:val="5"/>
                           <w:contextualSpacing w:val="false"/>
-                          <w:ind w:left="990" w:right="-145" w:firstLine="283"/>
+                          <w:ind w:left="990" w:right="-146" w:firstLine="283"/>
                           <w:jc w:val="left"/>
                           <w:keepLines/>
                           <w:pageBreakBefore w:val="false"/>
@@ -843,7 +840,7 @@
                           <w:rPr>
                             <w:rFonts w:ascii="Arial" w:hAnsi="Arial" w:cs="Arial" w:eastAsia="Arial" w:hint="default"/>
                             <w:b/>
-                            <w:color w:val="1F3964"/>
+                            <w:color w:val="1F3964" w:themeColor="accent5" w:themeShade="80"/>
                           </w:rPr>
                           <w:pBdr>
                             <w:left w:val="none" w:color="000000" w:sz="4" w:space="0"/>
@@ -886,7 +883,7 @@
                       </w:p>
                       <w:p>
                         <w:pPr>
-                          <w:pStyle w:val="162"/>
+                          <w:pStyle w:val="a9"/>
                           <w:numPr>
                             <w:ilvl w:val="0"/>
                             <w:numId w:val="3"/>
@@ -897,7 +894,7 @@
                             <w:tab w:val="left" w:pos="1273"/>
                           </w:tabs>
                           <w:rPr>
-                            <w:rFonts w:ascii="Arial" w:hAnsi="Arial" w:cs="Arial" w:eastAsia="Arial"/>
+                            <w:rFonts w:ascii="Arial" w:hAnsi="Arial" w:cs="Arial" w:eastAsia="Arial" w:hint="cs"/>
                             <w:color w:val="000000"/>
                             <w:lang w:val="en-US"/>
                           </w:rPr>
@@ -913,18 +910,18 @@
                       </w:p>
                       <w:p>
                         <w:pPr>
-                          <w:pStyle w:val="162"/>
+                          <w:pStyle w:val="a9"/>
                           <w:numPr>
                             <w:ilvl w:val="0"/>
                             <w:numId w:val="3"/>
                           </w:numPr>
-                          <w:ind w:left="990" w:right="-218" w:firstLine="283"/>
+                          <w:ind w:left="990" w:right="-219" w:firstLine="283"/>
                           <w:spacing w:lineRule="auto" w:line="276" w:after="240"/>
                           <w:tabs>
                             <w:tab w:val="left" w:pos="1273"/>
                           </w:tabs>
                           <w:rPr>
-                            <w:rFonts w:ascii="Arial" w:hAnsi="Arial" w:cs="Arial"/>
+                            <w:rFonts w:ascii="Arial" w:hAnsi="Arial" w:cs="Arial" w:hint="cs"/>
                             <w:lang w:val="en-US"/>
                           </w:rPr>
                         </w:pPr>
@@ -939,18 +936,18 @@
                       </w:p>
                       <w:p>
                         <w:pPr>
-                          <w:pStyle w:val="162"/>
+                          <w:pStyle w:val="a9"/>
                           <w:numPr>
                             <w:ilvl w:val="0"/>
                             <w:numId w:val="3"/>
                           </w:numPr>
-                          <w:ind w:left="990" w:right="-76" w:firstLine="283"/>
+                          <w:ind w:left="990" w:right="-77" w:firstLine="283"/>
                           <w:spacing w:lineRule="auto" w:line="276" w:after="240"/>
                           <w:tabs>
                             <w:tab w:val="left" w:pos="1273"/>
                           </w:tabs>
                           <w:rPr>
-                            <w:rFonts w:ascii="Arial" w:hAnsi="Arial" w:cs="Arial"/>
+                            <w:rFonts w:ascii="Arial" w:hAnsi="Arial" w:cs="Arial" w:hint="cs"/>
                             <w:lang w:val="en-US"/>
                           </w:rPr>
                         </w:pPr>
@@ -965,7 +962,7 @@
                       </w:p>
                       <w:p>
                         <w:pPr>
-                          <w:pStyle w:val="162"/>
+                          <w:pStyle w:val="a9"/>
                           <w:numPr>
                             <w:ilvl w:val="0"/>
                             <w:numId w:val="3"/>
@@ -976,7 +973,7 @@
                             <w:tab w:val="left" w:pos="1273"/>
                           </w:tabs>
                           <w:rPr>
-                            <w:rFonts w:ascii="Arial" w:hAnsi="Arial" w:cs="Arial"/>
+                            <w:rFonts w:ascii="Arial" w:hAnsi="Arial" w:cs="Arial" w:hint="cs"/>
                             <w:lang w:val="en-US"/>
                           </w:rPr>
                         </w:pPr>
@@ -991,7 +988,7 @@
                       </w:p>
                       <w:p>
                         <w:pPr>
-                          <w:pStyle w:val="162"/>
+                          <w:pStyle w:val="a9"/>
                           <w:numPr>
                             <w:ilvl w:val="0"/>
                             <w:numId w:val="3"/>
@@ -1002,7 +999,7 @@
                             <w:tab w:val="left" w:pos="1273"/>
                           </w:tabs>
                           <w:rPr>
-                            <w:rFonts w:ascii="Arial" w:hAnsi="Arial" w:cs="Arial"/>
+                            <w:rFonts w:ascii="Arial" w:hAnsi="Arial" w:cs="Arial" w:hint="cs"/>
                             <w:lang w:val="en-US"/>
                           </w:rPr>
                         </w:pPr>
@@ -1018,14 +1015,14 @@
                     </w:txbxContent>
                   </v:textbox>
                 </v:shape>
-                <v:shape id="shape 41" o:spid="_x0_s41" o:spt="119" style="position:absolute;left:43;top:59;width:8;height:24;" coordsize="1" path="m0,0l99998,0l79994,100000l19997,100000xnfe" fillcolor="#5A99D3">
-                  <v:path textboxrect="19996,0,79994,100000"/>
+                <v:shape id="shape 2" o:spid="_x0000_s0002" style="position:absolute;left:4364;top:5930;width:824;height:2495;" coordsize="100000,100000" path="m0,0nfe" fillcolor="#5A99D3">
+                  <v:path textboxrect="0,0,0,0"/>
                 </v:shape>
-                <v:shape id="shape 42" o:spid="_x0_s42" o:spt="120" style="position:absolute;left:22;top:52;width:49;height:48;" coordsize="1" path="m0,49999l0,49999c0,22570,22571,0,50000,0c50000,0,50000,0,50000,0l50000,0c77429,0,100000,22570,100000,49998l100000,49999c100000,49999,100000,49999,100000,49999l100000,49998c100000,49998,100000,49998,100000,49998l100000,49999c100000,77427,77429,99997,50000,99997c50000,99997,50000,99997,50000,99997l50000,99997c22571,99997,0,77427,0,49999c0,49999,0,49999,0,49999xnfe" filled="f" strokecolor="#A9A9A9" strokeweight="1.00pt">
-                  <v:path textboxrect="14643,14642,85354,85354"/>
+                <v:shape id="shape 3" o:spid="_x0000_s0003" style="position:absolute;left:2253;top:5296;width:4984;height:4896;" coordsize="100000,100000" path="m0,0nfe" filled="f" strokecolor="#A9A9A9" strokeweight="1.00pt">
+                  <v:path textboxrect="0,0,0,0"/>
                 </v:shape>
-                <v:shape id="shape 43" o:spid="_x0_s43" o:spt="120" style="position:absolute;left:44;top:88;width:7;height:7;" coordsize="1" path="m0,50000l0,50000c0,22571,22571,0,50000,0c50000,0,50000,0,50000,0l50000,0c77429,0,100000,22571,100000,50000l100000,50000c100000,50000,100000,50000,100000,50000l100000,50000c100000,50000,100000,50000,100000,50000l100000,50000c100000,77430,77429,100000,50000,100000c50000,100000,50000,100000,50000,100000l50000,100000c22571,100000,0,77430,0,50000c0,50000,0,50000,0,50000xnfe" fillcolor="#5A99D3">
-                  <v:path textboxrect="14643,14642,85354,85355"/>
+                <v:shape id="shape 4" o:spid="_x0000_s0004" style="position:absolute;left:4409;top:8827;width:762;height:730;" coordsize="100000,100000" path="m0,0nfe" fillcolor="#5A99D3">
+                  <v:path textboxrect="0,0,0,0"/>
                 </v:shape>
               </v:group>
             </w:pict>
@@ -1046,15 +1043,13 @@
         </w:rPr>
         <w:drawing>
           <wp:inline distT="0" distB="0" distL="0" distR="0">
-            <wp:extent cx="6152510" cy="2649215"/>
+            <wp:extent cx="6152511" cy="2649216"/>
             <wp:effectExtent l="0" t="0" r="0" b="0"/>
-            <wp:docPr hidden="false" id="2" name="Chart 3"/>
-            <wp:cNvGraphicFramePr>
-              <a:graphicFrameLocks xmlns:a="http://schemas.openxmlformats.org/drawingml/2006/main"/>
-            </wp:cNvGraphicFramePr>
+            <wp:docPr id="3" name="Chart 3"/>
+            <wp:cNvGraphicFramePr/>
             <a:graphic xmlns:a="http://schemas.openxmlformats.org/drawingml/2006/main">
               <a:graphicData uri="http://schemas.openxmlformats.org/drawingml/2006/chart">
-                <c:chart xmlns:c="http://schemas.openxmlformats.org/drawingml/2006/chart" xmlns:r="http://schemas.openxmlformats.org/officeDocument/2006/relationships" r:id="rId11"/>
+                <c:chart xmlns:c="http://schemas.openxmlformats.org/drawingml/2006/chart" xmlns:r="http://schemas.openxmlformats.org/officeDocument/2006/relationships" r:id="rId10"/>
               </a:graphicData>
             </a:graphic>
           </wp:inline>
@@ -1063,13 +1058,12 @@
       <w:r/>
     </w:p>
     <w:sectPr>
-      <w:headerReference w:type="default" r:id="rId8"/>
-      <w:footerReference w:type="default" r:id="rId9"/>
-      <w:footnotePr/>
+      <w:headerReference w:type="default" r:id="rId7"/>
+      <w:footerReference w:type="default" r:id="rId8"/>
       <w:type w:val="nextPage"/>
       <w:pgSz w:w="12240" w:h="15840"/>
       <w:pgMar w:top="1134" w:right="850" w:bottom="1134" w:left="1701" w:gutter="0" w:header="720" w:footer="493"/>
-      <w:cols w:num="1" w:sep="0" w:space="708" w:equalWidth="1"/>
+      <w:cols w:space="708"/>
       <w:docGrid w:linePitch="360"/>
     </w:sectPr>
   </w:body>
@@ -1200,39 +1194,12 @@
 </w:ftr>
 </file>
 
-<file path=word/footnotes.xml><?xml version="1.0" encoding="utf-8"?>
-<w:footnotes xmlns:wpc="http://schemas.microsoft.com/office/word/2010/wordprocessingCanvas" xmlns:mc="http://schemas.openxmlformats.org/markup-compatibility/2006" xmlns:o="urn:schemas-microsoft-com:office:office" xmlns:r="http://schemas.openxmlformats.org/officeDocument/2006/relationships" xmlns:m="http://schemas.openxmlformats.org/officeDocument/2006/math" xmlns:v="urn:schemas-microsoft-com:vml" xmlns:wp14="http://schemas.microsoft.com/office/word/2010/wordprocessingDrawing" xmlns:wp="http://schemas.openxmlformats.org/drawingml/2006/wordprocessingDrawing" xmlns:w10="urn:schemas-microsoft-com:office:word" xmlns:w="http://schemas.openxmlformats.org/wordprocessingml/2006/main" xmlns:w14="http://schemas.microsoft.com/office/word/2010/wordml" xmlns:wpg="http://schemas.microsoft.com/office/word/2010/wordprocessingGroup" xmlns:wpi="http://schemas.microsoft.com/office/word/2010/wordprocessingInk" xmlns:wne="http://schemas.microsoft.com/office/word/2006/wordml" xmlns:wps="http://schemas.microsoft.com/office/word/2010/wordprocessingShape" mc:Ignorable="w14 wp14">
-  <w:footnote w:type="separator" w:id="-1">
-    <w:p>
-      <w:pPr>
-        <w:spacing w:lineRule="auto" w:line="240" w:after="0"/>
-      </w:pPr>
-      <w:r/>
-      <w:r>
-        <w:separator/>
-      </w:r>
-    </w:p>
-  </w:footnote>
-  <w:footnote w:type="continuationSeparator" w:id="0">
-    <w:p>
-      <w:pPr>
-        <w:spacing w:lineRule="auto" w:line="240" w:after="0"/>
-      </w:pPr>
-      <w:r/>
-      <w:r>
-        <w:continuationSeparator/>
-      </w:r>
-    </w:p>
-  </w:footnote>
-</w:footnotes>
-</file>
-
 <file path=word/header1.xml><?xml version="1.0" encoding="utf-8"?>
 <w:hdr xmlns:wpc="http://schemas.microsoft.com/office/word/2010/wordprocessingCanvas" xmlns:mc="http://schemas.openxmlformats.org/markup-compatibility/2006" xmlns:o="urn:schemas-microsoft-com:office:office" xmlns:r="http://schemas.openxmlformats.org/officeDocument/2006/relationships" xmlns:m="http://schemas.openxmlformats.org/officeDocument/2006/math" xmlns:v="urn:schemas-microsoft-com:vml" xmlns:wp14="http://schemas.microsoft.com/office/word/2010/wordprocessingDrawing" xmlns:wp="http://schemas.openxmlformats.org/drawingml/2006/wordprocessingDrawing" xmlns:w10="urn:schemas-microsoft-com:office:word" xmlns:w="http://schemas.openxmlformats.org/wordprocessingml/2006/main" xmlns:w14="http://schemas.microsoft.com/office/word/2010/wordml" xmlns:wpg="http://schemas.microsoft.com/office/word/2010/wordprocessingGroup" xmlns:wpi="http://schemas.microsoft.com/office/word/2010/wordprocessingInk" xmlns:wne="http://schemas.microsoft.com/office/word/2006/wordml" xmlns:wps="http://schemas.microsoft.com/office/word/2010/wordprocessingShape" mc:Ignorable="w14 wp14">
   <w:p>
     <w:pPr>
-      <w:pStyle w:val="156"/>
-      <w:ind w:left="-1255"/>
+      <w:pStyle w:val="a7"/>
+      <w:ind w:left="-1256"/>
     </w:pPr>
     <w:r>
       <w:rPr>
@@ -1247,15 +1214,12 @@
                 <wp:posOffset>-1069974</wp:posOffset>
               </wp:positionH>
               <wp:positionV relativeFrom="paragraph">
-                <wp:posOffset>-450624</wp:posOffset>
+                <wp:posOffset>-450625</wp:posOffset>
               </wp:positionV>
-              <wp:extent cx="7752161" cy="1132839"/>
-              <wp:effectExtent l="0" t="0" r="0" b="0"/>
+              <wp:extent cx="7752162" cy="1132839"/>
               <wp:wrapNone/>
-              <wp:docPr hidden="false" id="3" name=""/>
-              <wp:cNvGraphicFramePr>
-                <a:graphicFrameLocks xmlns:a="http://schemas.openxmlformats.org/drawingml/2006/main"/>
-              </wp:cNvGraphicFramePr>
+              <wp:docPr id="1" name=""/>
+              <wp:cNvGraphicFramePr/>
               <a:graphic xmlns:a="http://schemas.openxmlformats.org/drawingml/2006/main">
                 <a:graphicData uri="http://schemas.microsoft.com/office/word/2010/wordprocessingGroup">
                   <wpg:wgp>
@@ -16180,57 +16144,57 @@
         </mc:Choice>
         <mc:Fallback>
           <w:pict>
-            <v:group id="group 0" o:spid="_x0_s0" style="position:absolute;mso-wrap-distance-left:9.0pt;mso-wrap-distance-top:0.0pt;mso-wrap-distance-right:9.0pt;mso-wrap-distance-bottom:0.0pt;z-index:1000;mso-position-horizontal-relative:text;margin-left:-84.2pt;mso-position-horizontal:absolute;mso-position-vertical-relative:text;margin-top:-35.5pt;mso-position-vertical:absolute;width:610.4pt;height:89.2pt;" coordorigin="0,9563" coordsize="62652,11329">
-              <v:shape id="shape 1" o:spid="_x0_s1" style="position:absolute;left:31242;top:9563;width:5695;height:5403;" coordsize="1" path="m24896,346l0,49121l20734,93960l100000,99998l92222,0l24896,346xnfe" fillcolor="#1F3963" strokeweight="1.00pt">
-                <v:path textboxrect="0,0,100000,99998"/>
+            <v:group id="group 0" o:spid="_x0000_s0000" style="position:absolute;mso-wrap-distance-left:9.0pt;mso-wrap-distance-top:0.0pt;mso-wrap-distance-right:9.0pt;mso-wrap-distance-bottom:0.0pt;z-index:1000;mso-position-horizontal-relative:text;margin-left:-84.2pt;mso-position-horizontal:absolute;mso-position-vertical-relative:text;margin-top:-35.5pt;mso-position-vertical:absolute;width:610.4pt;height:89.2pt;" coordorigin="0,956310" coordsize="6265295,1132945">
+              <v:shape id="shape 1" o:spid="_x0000_s0001" style="position:absolute;left:3124200;top:956340;width:569595;height:540385;" coordsize="100000,100000" path="m24896,346nfe" fillcolor="#1F3963" strokeweight="1.00pt">
+                <v:path textboxrect="0,0,0,0"/>
               </v:shape>
-              <v:shape id="shape 2" o:spid="_x0_s2" style="position:absolute;left:40633;top:9563;width:7397;height:6838;" coordsize="1" path="m0,288l23056,52052l69407,99998l100000,60896l88227,0l0,288xnfe" fillcolor="#5B9BD5" strokeweight="1.00pt">
-                <v:path textboxrect="0,0,100000,99997"/>
-                <v:fill opacity="-13007f"/>
+              <v:shape id="shape 2" o:spid="_x0000_s0002" style="position:absolute;left:4063365;top:956340;width:739775;height:683895;" coordsize="100000,100000" path="m0,288nfe" fillcolor="#5B9BD5" strokeweight="1.00pt">
+                <v:path textboxrect="0,0,0,0"/>
+                <v:fill opacity="13107f"/>
               </v:shape>
-              <v:shape id="shape 3" o:spid="_x0_s3" style="position:absolute;left:15925;top:9601;width:5638;height:4813;" coordsize="1" path="m0,260l45252,86312l88435,99998l100000,39373l84769,0l0,260xnfe" fillcolor="#BBD7EE" strokeweight="1.00pt">
-                <v:path textboxrect="0,0,100000,99998"/>
-                <v:fill opacity="-52328f"/>
+              <v:shape id="shape 3" o:spid="_x0000_s0003" style="position:absolute;left:1592580;top:960150;width:563880;height:481330;" coordsize="100000,100000" path="m0,260nfe" fillcolor="#BBD7EE" strokeweight="1.00pt">
+                <v:path textboxrect="0,0,0,0"/>
+                <v:fill opacity="52428f"/>
               </v:shape>
-              <v:shape id="shape 4" o:spid="_x0_s4" style="position:absolute;left:37014;top:14745;width:3778;height:4284;" coordsize="1" path="m73208,0l0,36611l56658,100000l99999,84322l93231,31356l73208,0xnfe" fillcolor="#5B9BD5" strokeweight="1.00pt">
-                <v:path textboxrect="0,0,99998,100000"/>
-                <v:fill opacity="-15834f"/>
+              <v:shape id="shape 4" o:spid="_x0000_s0004" style="position:absolute;left:3701415;top:1474506;width:377821;height:428446;" coordsize="100000,100000" path="m73208,0nfe" fillcolor="#5B9BD5" strokeweight="1.00pt">
+                <v:path textboxrect="0,0,0,0"/>
+                <v:fill opacity="15934f"/>
               </v:shape>
-              <v:shape id="shape 5" o:spid="_x0_s5" style="position:absolute;left:58140;top:9563;width:4495;height:5657;" coordsize="1" path="m57450,0l0,81648l63122,100000l99999,78377l99999,0l57450,0xnfe" fillcolor="#2F5695" strokeweight="1.00pt">
-                <v:path textboxrect="0,0,99999,100000"/>
-                <v:fill opacity="-26114f"/>
+              <v:shape id="shape 5" o:spid="_x0000_s0005" style="position:absolute;left:5814060;top:956337;width:449580;height:565785;" coordsize="100000,100000" path="m57450,0nfe" fillcolor="#2F5695" strokeweight="1.00pt">
+                <v:path textboxrect="0,0,0,0"/>
+                <v:fill opacity="26214f"/>
               </v:shape>
-              <v:shape id="shape 6" o:spid="_x0_s6" style="position:absolute;left:56140;top:14021;width:6508;height:4654;" coordsize="1" path="m31201,3803l1616,38944l0,91926l40132,99999l100000,0l31201,3803xnfe" fillcolor="#99C1E5" strokeweight="1.00pt">
-                <v:path textboxrect="0,0,100000,99999"/>
-                <v:fill opacity="-33567f"/>
+              <v:shape id="shape 6" o:spid="_x0000_s0006" style="position:absolute;left:5614035;top:1402113;width:650875;height:465454;" coordsize="100000,100000" path="m31201,3803nfe" fillcolor="#99C1E5" strokeweight="1.00pt">
+                <v:path textboxrect="0,0,0,0"/>
+                <v:fill opacity="33667f"/>
               </v:shape>
-              <v:shape id="shape 7" o:spid="_x0_s7" style="position:absolute;left:46177;top:11639;width:4857;height:2114;" coordsize="1" path="m100000,0l0,69190l38074,99996l100000,0xnfe" fillcolor="#2E75B4" strokeweight="1.00pt">
-                <v:path textboxrect="0,0,100000,99996"/>
-                <v:fill opacity="-42048f"/>
+              <v:shape id="shape 7" o:spid="_x0000_s0007" style="position:absolute;left:4617720;top:1163992;width:485775;height:211455;" coordsize="100000,100000" path="m100000,0nfe" fillcolor="#2E75B4" strokeweight="1.00pt">
+                <v:path textboxrect="0,0,0,0"/>
+                <v:fill opacity="42148f"/>
               </v:shape>
-              <v:shape id="shape 8" o:spid="_x0_s8" style="position:absolute;left:27279;top:9563;width:4324;height:1930;" coordsize="1" path="m63403,99997l100000,21224l78155,384l0,0l63403,99997xnfe" fillcolor="#2F5695" strokeweight="1.00pt">
-                <v:path textboxrect="0,0,100000,99996"/>
-                <v:fill opacity="-32796f"/>
+              <v:shape id="shape 8" o:spid="_x0000_s0008" style="position:absolute;left:2727960;top:956340;width:432435;height:193040;" coordsize="100000,100000" path="m63403,99997nfe" fillcolor="#2F5695" strokeweight="1.00pt">
+                <v:path textboxrect="0,0,0,0"/>
+                <v:fill opacity="32896f"/>
               </v:shape>
-              <v:shape id="shape 9" o:spid="_x0_s9" style="position:absolute;left:23964;top:9582;width:3295;height:3548;" coordsize="1" path="m99999,0l0,0l5835,64535l30877,100000l99999,0xnfe" fillcolor="#BBD7EE" strokeweight="1.00pt">
-                <v:path textboxrect="0,0,99999,100000"/>
-                <v:fill opacity="-36651f"/>
+              <v:shape id="shape 9" o:spid="_x0000_s0009" style="position:absolute;left:2396490;top:958215;width:329542;height:354865;" coordsize="100000,100000" path="m99999,0nfe" fillcolor="#BBD7EE" strokeweight="1.00pt">
+                <v:path textboxrect="0,0,0,0"/>
+                <v:fill opacity="36751f"/>
               </v:shape>
-              <v:shape id="shape 10" o:spid="_x0_s10" style="position:absolute;left:55321;top:13277;width:5252;height:7614;" coordsize="1" path="m0,0l14767,79847l64458,100000l99999,73324l67029,14931l0,0xnfe" fillcolor="#5B9BD5" strokeweight="1.00pt">
-                <v:path textboxrect="0,0,99999,100000"/>
-                <v:fill opacity="-28170f"/>
+              <v:shape id="shape 10" o:spid="_x0000_s0010" style="position:absolute;left:5532120;top:1327785;width:525206;height:761470;" coordsize="100000,100000" path="m0,0nfe" fillcolor="#5B9BD5" strokeweight="1.00pt">
+                <v:path textboxrect="0,0,0,0"/>
+                <v:fill opacity="28270f"/>
               </v:shape>
-              <v:shape id="shape 11" o:spid="_x0_s11" style="position:absolute;left:32423;top:9582;width:9279;height:9172;" coordsize="1" path="m18160,89449l47350,99998l79664,56132l100000,24319l88403,0l43824,0l0,55041l18160,89449xnfe" fillcolor="#5B9BD5" strokeweight="1.00pt">
-                <v:path textboxrect="0,0,100000,99998"/>
-                <v:fill opacity="-34081f"/>
+              <v:shape id="shape 11" o:spid="_x0000_s0011" style="position:absolute;left:3242310;top:958215;width:927962;height:917280;" coordsize="100000,100000" path="m18160,89449nfe" fillcolor="#5B9BD5" strokeweight="1.00pt">
+                <v:path textboxrect="0,0,0,0"/>
+                <v:fill opacity="34181f"/>
               </v:shape>
-              <v:shape id="shape 12" o:spid="_x0_s12" style="position:absolute;left:11887;top:9582;width:6498;height:3888;" coordsize="1" path="m0,0l0,0c2,10466,5,20936,7,31406l39998,97560l76359,99998l100000,689l0,0xnfe" fillcolor="#5B9BD5" strokeweight="1.00pt">
-                <v:path textboxrect="0,0,100000,99997"/>
-                <v:fill opacity="-55155f"/>
+              <v:shape id="shape 12" o:spid="_x0000_s0012" style="position:absolute;left:1188720;top:958215;width:649869;height:388802;" coordsize="100000,100000" path="m0,0nfe" fillcolor="#5B9BD5" strokeweight="1.00pt">
+                <v:path textboxrect="0,0,0,0"/>
+                <v:fill opacity="55255f"/>
               </v:shape>
-              <v:shape id="shape 13" o:spid="_x0_s13" style="position:absolute;left:7524;top:9582;width:4350;height:2844;" coordsize="1" path="m100000,0l95623,42922l49056,99998l26139,65746l0,0l100000,0xnfe" fillcolor="#4472C4" strokeweight="1.00pt">
-                <v:path textboxrect="0,0,100000,99998"/>
-                <v:fill opacity="-43333f"/>
+              <v:shape id="shape 13" o:spid="_x0000_s0013" style="position:absolute;left:752475;top:958215;width:435097;height:284490;" coordsize="100000,100000" path="m100000,0nfe" fillcolor="#4472C4" strokeweight="1.00pt">
+                <v:path textboxrect="0,0,0,0"/>
+                <v:fill opacity="43433f"/>
                 <v:textbox>
                   <w:txbxContent>
                     <w:p>
@@ -16240,33 +16204,33 @@
                   </w:txbxContent>
                 </v:textbox>
               </v:shape>
-              <v:shape id="shape 14" o:spid="_x0_s14" style="position:absolute;left:0;top:9582;width:2373;height:4172;" coordsize="1" path="m0,0l99998,0l83332,59090l0,100000l0,0xnfe" fillcolor="#5B9BD5" strokeweight="1.00pt">
-                <v:path textboxrect="0,0,99997,100000"/>
-                <v:fill opacity="-43333f"/>
+              <v:shape id="shape 14" o:spid="_x0000_s0014" style="position:absolute;left:0;top:958215;width:237326;height:417251;" coordsize="100000,100000" path="m0,0nfe" fillcolor="#5B9BD5" strokeweight="1.00pt">
+                <v:path textboxrect="0,0,0,0"/>
+                <v:fill opacity="43433f"/>
               </v:shape>
-              <v:shape id="shape 15" o:spid="_x0_s15" style="position:absolute;left:3505;top:9582;width:4746;height:2750;" coordsize="1" path="m0,0l20000,82755l77778,99999l100000,0l0,0xnfe" fillcolor="#5B9BD5" strokeweight="1.00pt">
-                <v:path textboxrect="0,0,100000,99998"/>
-                <v:fill opacity="-43333f"/>
+              <v:shape id="shape 15" o:spid="_x0000_s0015" style="position:absolute;left:350520;top:958215;width:474653;height:275006;" coordsize="100000,100000" path="m0,0nfe" fillcolor="#5B9BD5" strokeweight="1.00pt">
+                <v:path textboxrect="0,0,0,0"/>
+                <v:fill opacity="43433f"/>
               </v:shape>
-              <v:shape id="shape 16" o:spid="_x0_s16" style="position:absolute;left:17754;top:9582;width:2785;height:5158;" coordsize="1" path="m0,100000l99997,48014l47375,0l0,100000xnfe" fillcolor="#BBD7EE" strokeweight="1.00pt">
-                <v:path textboxrect="0,0,99996,100000"/>
-                <v:fill opacity="-44618f"/>
+              <v:shape id="shape 16" o:spid="_x0000_s0016" style="position:absolute;left:1775460;top:958215;width:278528;height:515819;" coordsize="100000,100000" path="m0,100000nfe" fillcolor="#BBD7EE" strokeweight="1.00pt">
+                <v:path textboxrect="0,0,0,0"/>
+                <v:fill opacity="44718f"/>
               </v:shape>
-              <v:shape id="shape 17" o:spid="_x0_s17" style="position:absolute;left:12630;top:9582;width:4258;height:3289;" coordsize="1" path="m0,33l0,33l31840,99998l96005,37153l100000,0l0,33xnfe" fillcolor="#BBD7EE" strokeweight="1.00pt">
-                <v:path textboxrect="0,0,100000,99997"/>
-                <v:fill opacity="-36651f"/>
+              <v:shape id="shape 17" o:spid="_x0000_s0017" style="position:absolute;left:1263015;top:958215;width:425863;height:328986;" coordsize="100000,100000" path="m0,33nfe" fillcolor="#BBD7EE" strokeweight="1.00pt">
+                <v:path textboxrect="0,0,0,0"/>
+                <v:fill opacity="36751f"/>
               </v:shape>
-              <v:shape id="shape 18" o:spid="_x0_s18" style="position:absolute;left:20116;top:9582;width:6602;height:5058;" coordsize="1" path="m0,34839l22697,86878l85000,99999l100000,60541l74167,0l44843,0l0,34839xnfe" fillcolor="#2F5695" strokeweight="1.00pt">
-                <v:path textboxrect="0,0,100000,99999"/>
-                <v:fill opacity="-43333f"/>
+              <v:shape id="shape 18" o:spid="_x0000_s0018" style="position:absolute;left:2011680;top:958215;width:660268;height:505873;" coordsize="100000,100000" path="m0,34839nfe" fillcolor="#2F5695" strokeweight="1.00pt">
+                <v:path textboxrect="0,0,0,0"/>
+                <v:fill opacity="43433f"/>
               </v:shape>
-              <v:shape id="shape 19" o:spid="_x0_s19" style="position:absolute;left:21202;top:11487;width:3800;height:2917;" coordsize="1" path="m9303,0l0,61377l12030,85536l86058,99998l100000,57135l79208,10988l9303,0xnfe" fillcolor="#99C1E5" strokeweight="1.00pt">
-                <v:path textboxrect="0,0,100000,99997"/>
-                <v:fill opacity="-26114f"/>
+              <v:shape id="shape 19" o:spid="_x0000_s0019" style="position:absolute;left:2120265;top:1148715;width:380040;height:291749;" coordsize="100000,100000" path="m9303,0nfe" fillcolor="#99C1E5" strokeweight="1.00pt">
+                <v:path textboxrect="0,0,0,0"/>
+                <v:fill opacity="26214f"/>
               </v:shape>
-              <v:shape id="shape 20" o:spid="_x0_s20" style="position:absolute;left:25412;top:9563;width:6632;height:3446;" coordsize="1" path="m1347,102l0,21838l19586,89995l45972,99999l100000,0l1347,102xnfe" fillcolor="#2E75B4" strokeweight="1.00pt">
-                <v:path textboxrect="0,0,100000,99998"/>
-                <v:fill opacity="-27656f"/>
+              <v:shape id="shape 20" o:spid="_x0000_s0020" style="position:absolute;left:2541270;top:956310;width:663242;height:344691;" coordsize="100000,100000" path="m1347,102nfe" fillcolor="#2E75B4" strokeweight="1.00pt">
+                <v:path textboxrect="0,0,0,0"/>
+                <v:fill opacity="27756f"/>
                 <v:textbox>
                   <w:txbxContent>
                     <w:p>
@@ -16279,41 +16243,41 @@
                   </w:txbxContent>
                 </v:textbox>
               </v:shape>
-              <v:shape id="shape 21" o:spid="_x0_s21" style="position:absolute;left:25012;top:9582;width:5300;height:5216;" coordsize="1" path="m42961,0l0,68047l38891,99999l100000,82912l89495,36660l42961,0xnfe" fillcolor="#99C1E5" strokeweight="1.00pt">
-                <v:path textboxrect="0,0,100000,99998"/>
-                <v:fill opacity="-31511f"/>
+              <v:shape id="shape 21" o:spid="_x0000_s0021" style="position:absolute;left:2501265;top:958215;width:530053;height:521680;" coordsize="100000,100000" path="m42961,0nfe" fillcolor="#99C1E5" strokeweight="1.00pt">
+                <v:path textboxrect="0,0,0,0"/>
+                <v:fill opacity="31611f"/>
               </v:shape>
-              <v:shape id="shape 22" o:spid="_x0_s22" style="position:absolute;left:36499;top:9582;width:13191;height:9172;" coordsize="1" path="m17866,38496l0,0l85486,0l100000,49112l81262,99998l69924,74338l39773,94765l17866,38496xnfe" fillcolor="#5B9BD5" strokeweight="1.00pt">
-                <v:path textboxrect="0,0,100000,99997"/>
-                <v:fill opacity="-36137f"/>
+              <v:shape id="shape 22" o:spid="_x0000_s0022" style="position:absolute;left:3649980;top:958215;width:1319137;height:917280;" coordsize="100000,100000" path="m17866,38496nfe" fillcolor="#5B9BD5" strokeweight="1.00pt">
+                <v:path textboxrect="0,0,0,0"/>
+                <v:fill opacity="36237f"/>
               </v:shape>
-              <v:shape id="shape 23" o:spid="_x0_s23" style="position:absolute;left:41738;top:13125;width:5516;height:6858;" coordsize="1" path="m11641,0l0,75123l39163,100000l100000,82123l89642,32303l11641,0xnfe" fillcolor="#5B9BD5" strokeweight="1.00pt">
-                <v:path textboxrect="0,0,99999,100000"/>
-                <v:fill opacity="-26114f"/>
+              <v:shape id="shape 23" o:spid="_x0000_s0023" style="position:absolute;left:4173855;top:1312545;width:551667;height:685871;" coordsize="100000,100000" path="m11641,0nfe" fillcolor="#5B9BD5" strokeweight="1.00pt">
+                <v:path textboxrect="0,0,0,0"/>
+                <v:fill opacity="26214f"/>
               </v:shape>
-              <v:shape id="shape 24" o:spid="_x0_s24" style="position:absolute;left:47777;top:9582;width:7763;height:5841;" coordsize="1" path="m0,0l24817,77905l65692,99999l97079,63950l100000,0l0,0xnfe" fillcolor="#2E75B4" strokeweight="1.00pt">
-                <v:path textboxrect="0,0,100000,99998"/>
-                <v:fill opacity="-53099f"/>
+              <v:shape id="shape 24" o:spid="_x0000_s0024" style="position:absolute;left:4777740;top:958215;width:776320;height:584152;" coordsize="100000,100000" path="m0,0nfe" fillcolor="#2E75B4" strokeweight="1.00pt">
+                <v:path textboxrect="0,0,0,0"/>
+                <v:fill opacity="53199f"/>
               </v:shape>
-              <v:shape id="shape 25" o:spid="_x0_s25" style="position:absolute;left:52101;top:9582;width:7091;height:4584;" coordsize="1" path="m32083,0l0,38728l32301,98270l60049,99999l81532,87929l100000,0l32083,0xnfe" fillcolor="#5B9BD5" strokeweight="1.00pt">
-                <v:path textboxrect="0,0,100000,99999"/>
-                <v:fill opacity="-41277f"/>
+              <v:shape id="shape 25" o:spid="_x0000_s0025" style="position:absolute;left:5210175;top:958215;width:709123;height:458439;" coordsize="100000,100000" path="m32083,0nfe" fillcolor="#5B9BD5" strokeweight="1.00pt">
+                <v:path textboxrect="0,0,0,0"/>
+                <v:fill opacity="41377f"/>
               </v:shape>
-              <v:shape id="shape 26" o:spid="_x0_s26" style="position:absolute;left:52425;top:13277;width:3932;height:7296;" coordsize="1" path="m11355,29410l0,92025l65515,100000l93671,83431l99997,12333l73787,0l11355,29410xnfe" fillcolor="#5B9BD5" strokeweight="1.00pt">
-                <v:path textboxrect="0,0,99997,100000"/>
-                <v:fill opacity="-26371f"/>
+              <v:shape id="shape 26" o:spid="_x0000_s0026" style="position:absolute;left:5242560;top:1327785;width:393258;height:729613;" coordsize="100000,100000" path="m11355,29410nfe" fillcolor="#5B9BD5" strokeweight="1.00pt">
+                <v:path textboxrect="0,0,0,0"/>
+                <v:fill opacity="26471f"/>
               </v:shape>
-              <v:shape id="shape 27" o:spid="_x0_s27" style="position:absolute;left:54730;top:11963;width:7922;height:8785;" coordsize="1" path="m99999,100000l0,80514l20602,25035l46466,0l87716,31463l99999,100000xnfe" fillcolor="#DBE9F5" strokeweight="1.00pt">
-                <v:path textboxrect="0,0,99998,100000"/>
-                <v:fill opacity="-29455f"/>
+              <v:shape id="shape 27" o:spid="_x0000_s0027" style="position:absolute;left:5473065;top:1196340;width:792230;height:878504;" coordsize="100000,100000" path="m99999,100000nfe" fillcolor="#DBE9F5" strokeweight="1.00pt">
+                <v:path textboxrect="0,0,0,0"/>
+                <v:fill opacity="29555f"/>
               </v:shape>
-              <v:shape id="shape 28" o:spid="_x0_s28" style="position:absolute;left:58407;top:9563;width:4241;height:4424;" coordsize="1" path="m0,54519l29296,77863l99999,100000l99999,100000c99924,66667,99849,33333,99775,0l18169,461l0,54519xnfe" fillcolor="#2E75B4" strokeweight="1.00pt">
-                <v:path textboxrect="0,0,99999,100000"/>
-                <v:fill opacity="-39992f"/>
+              <v:shape id="shape 28" o:spid="_x0000_s0028" style="position:absolute;left:5840730;top:956310;width:424150;height:442470;" coordsize="100000,100000" path="m0,54519nfe" fillcolor="#2E75B4" strokeweight="1.00pt">
+                <v:path textboxrect="0,0,0,0"/>
+                <v:fill opacity="40092f"/>
               </v:shape>
-              <v:shape id="shape 29" o:spid="_x0_s29" style="position:absolute;left:19050;top:9582;width:5167;height:2231;" coordsize="1" path="m98120,0l100000,99996l20644,79210l0,0l98120,0xnfe" fillcolor="#5B9BD5" strokeweight="1.00pt">
-                <v:path textboxrect="0,0,100000,99996"/>
-                <v:fill opacity="-48473f"/>
+              <v:shape id="shape 29" o:spid="_x0000_s0029" style="position:absolute;left:1905000;top:958215;width:516722;height:223156;" coordsize="100000,100000" path="m98120,0nfe" fillcolor="#5B9BD5" strokeweight="1.00pt">
+                <v:path textboxrect="0,0,0,0"/>
+                <v:fill opacity="48573f"/>
                 <v:textbox>
                   <w:txbxContent>
                     <w:p>
@@ -16323,41 +16287,41 @@
                   </w:txbxContent>
                 </v:textbox>
               </v:shape>
-              <v:shape id="shape 30" o:spid="_x0_s30" style="position:absolute;left:28441;top:9563;width:7602;height:6838;" coordsize="1" path="m46979,0l0,50499l3475,99998l55231,99450l100000,54002l55505,162l46979,0xnfe" fillcolor="#5B9BD5" strokeweight="1.00pt">
-                <v:path textboxrect="0,0,100000,99997"/>
-                <v:fill opacity="-13007f"/>
+              <v:shape id="shape 30" o:spid="_x0000_s0030" style="position:absolute;left:2844165;top:956310;width:760228;height:683885;" coordsize="100000,100000" path="m46979,0nfe" fillcolor="#5B9BD5" strokeweight="1.00pt">
+                <v:path textboxrect="0,0,0,0"/>
+                <v:fill opacity="13107f"/>
               </v:shape>
-              <v:shape id="shape 31" o:spid="_x0_s31" style="position:absolute;left:33070;top:9563;width:7585;height:7864;" coordsize="1" path="m4363,0l0,28514l23176,100000l66979,77664l76596,44773l100000,139l4363,0xnfe" fillcolor="#2E75B4" strokeweight="1.00pt">
-                <v:path textboxrect="0,0,99999,100000"/>
-                <v:fill opacity="-31511f"/>
+              <v:shape id="shape 31" o:spid="_x0000_s0031" style="position:absolute;left:3307080;top:956310;width:758516;height:786479;" coordsize="100000,100000" path="m4363,0nfe" fillcolor="#2E75B4" strokeweight="1.00pt">
+                <v:path textboxrect="0,0,0,0"/>
+                <v:fill opacity="31611f"/>
               </v:shape>
-              <v:shape id="shape 32" o:spid="_x0_s32" style="position:absolute;left:45739;top:11639;width:7133;height:8339;" coordsize="1" path="m74457,0l81390,25005l89278,41706l99997,45345l93695,100000l0,57072l6165,17750l74457,0xnfe" fillcolor="#5B9BD5" strokeweight="1.00pt">
-                <v:path textboxrect="0,0,99997,100000"/>
-                <v:fill opacity="-13007f"/>
+              <v:shape id="shape 32" o:spid="_x0000_s0032" style="position:absolute;left:4573905;top:1163955;width:713319;height:833908;" coordsize="100000,100000" path="m74457,0nfe" fillcolor="#5B9BD5" strokeweight="1.00pt">
+                <v:path textboxrect="0,0,0,0"/>
+                <v:fill opacity="13107f"/>
               </v:shape>
-              <v:shape id="shape 33" o:spid="_x0_s33" style="position:absolute;left:59569;top:13982;width:3066;height:5046;" coordsize="1" path="m99998,0l0,45819l32710,96991l71695,100000l99998,95282l99998,95282c99998,63521,99998,31759,99998,0xnfe" fillcolor="#2E75B4" strokeweight="1.00pt">
-                <v:path textboxrect="0,0,99997,100000"/>
-                <v:fill opacity="-26885f"/>
+              <v:shape id="shape 33" o:spid="_x0000_s0033" style="position:absolute;left:5956935;top:1398270;width:306683;height:504682;" coordsize="100000,100000" path="m99998,0nfe" fillcolor="#2E75B4" strokeweight="1.00pt">
+                <v:path textboxrect="0,0,0,0"/>
+                <v:fill opacity="26985f"/>
               </v:shape>
-              <v:shape id="shape 34" o:spid="_x0_s34" style="position:absolute;left:43681;top:9582;width:4349;height:4144;" coordsize="1" path="m0,0l35153,77039l100000,99999l80525,0l0,0xnfe" fillcolor="#5B9BD5" strokeweight="1.00pt">
-                <v:path textboxrect="0,0,100000,99999"/>
-                <v:fill opacity="-53870f"/>
+              <v:shape id="shape 34" o:spid="_x0000_s0034" style="position:absolute;left:4368165;top:958215;width:434928;height:414424;" coordsize="100000,100000" path="m0,0nfe" fillcolor="#5B9BD5" strokeweight="1.00pt">
+                <v:path textboxrect="0,0,0,0"/>
+                <v:fill opacity="53970f"/>
               </v:shape>
-              <v:shape id="shape 35" o:spid="_x0_s35" style="position:absolute;left:50577;top:9582;width:4953;height:4163;" coordsize="1" path="m0,454l19991,99999l95546,90303l100000,0l0,454xnfe" fillcolor="#2E75B4" strokeweight="1.00pt">
-                <v:path textboxrect="0,0,100000,99998"/>
-                <v:fill opacity="-36137f"/>
+              <v:shape id="shape 35" o:spid="_x0000_s0035" style="position:absolute;left:5057775;top:958215;width:495394;height:416319;" coordsize="100000,100000" path="m0,454nfe" fillcolor="#2E75B4" strokeweight="1.00pt">
+                <v:path textboxrect="0,0,0,0"/>
+                <v:fill opacity="36237f"/>
               </v:shape>
-              <v:shape id="shape 36" o:spid="_x0_s36" style="position:absolute;left:46672;top:11620;width:4863;height:7724;" coordsize="1" path="m27909,27257l0,48178l11883,92558l62189,100000l99998,27500l89807,0l27909,27257xnfe" fillcolor="#5B9BD5" strokeweight="1.00pt">
-                <v:path textboxrect="0,0,99998,100000"/>
-                <v:fill opacity="-15834f"/>
+              <v:shape id="shape 36" o:spid="_x0000_s0036" style="position:absolute;left:4667250;top:1162050;width:486375;height:772494;" coordsize="100000,100000" path="m27909,27257nfe" fillcolor="#5B9BD5" strokeweight="1.00pt">
+                <v:path textboxrect="0,0,0,0"/>
+                <v:fill opacity="15934f"/>
               </v:shape>
-              <v:shape id="shape 37" o:spid="_x0_s37" style="position:absolute;left:57359;top:18669;width:5276;height:2215;" coordsize="1" path="m83153,16633l26440,0l0,66497l24463,99999l100000,94023l83153,16633xnfe" fillcolor="#99C1E5" strokeweight="1.00pt">
-                <v:path textboxrect="0,0,100000,99999"/>
-                <v:fill opacity="-30226f"/>
+              <v:shape id="shape 37" o:spid="_x0000_s0037" style="position:absolute;left:5735955;top:1866900;width:527648;height:221553;" coordsize="100000,100000" path="m83153,16633nfe" fillcolor="#99C1E5" strokeweight="1.00pt">
+                <v:path textboxrect="0,0,0,0"/>
+                <v:fill opacity="30326f"/>
               </v:shape>
-              <v:shape id="shape 38" o:spid="_x0_s38" style="position:absolute;left:59664;top:11239;width:2965;height:2805;" coordsize="1" path="m61775,0l0,63485l39815,99998l100000,99071l100000,99071c100000,66047,99998,33022,99998,0l61775,0xnfe" fillcolor="#99C1E5" strokeweight="1.00pt">
-                <v:path textboxrect="0,0,100000,99998"/>
-                <v:fill opacity="-26114f"/>
+              <v:shape id="shape 38" o:spid="_x0000_s0038" style="position:absolute;left:5966460;top:1123950;width:296524;height:280591;" coordsize="100000,100000" path="m61775,0nfe" fillcolor="#99C1E5" strokeweight="1.00pt">
+                <v:path textboxrect="0,0,0,0"/>
+                <v:fill opacity="26214f"/>
               </v:shape>
             </v:group>
           </w:pict>
@@ -16368,7 +16332,7 @@
   </w:p>
   <w:p>
     <w:pPr>
-      <w:pStyle w:val="156"/>
+      <w:pStyle w:val="a7"/>
     </w:pPr>
     <w:r/>
     <w:r/>
@@ -16383,11 +16347,10 @@
     <w:lvl w:ilvl="0">
       <w:start w:val="1"/>
       <w:numFmt w:val="bullet"/>
-      <w:suff w:val="tab"/>
       <w:lvlText w:val=""/>
       <w:lvlJc w:val="left"/>
       <w:pPr>
-        <w:ind w:left="720" w:hanging="355"/>
+        <w:ind w:left="720" w:hanging="356"/>
       </w:pPr>
       <w:rPr>
         <w:rFonts w:ascii="Wingdings" w:hAnsi="Wingdings" w:hint="default"/>
@@ -16396,11 +16359,10 @@
     <w:lvl w:ilvl="1">
       <w:start w:val="1"/>
       <w:numFmt w:val="bullet"/>
-      <w:suff w:val="tab"/>
       <w:lvlText w:val="o"/>
       <w:lvlJc w:val="left"/>
       <w:pPr>
-        <w:ind w:left="1440" w:hanging="355"/>
+        <w:ind w:left="1440" w:hanging="356"/>
       </w:pPr>
       <w:rPr>
         <w:rFonts w:ascii="Courier New" w:hAnsi="Courier New" w:cs="Courier New" w:hint="default"/>
@@ -16409,11 +16371,10 @@
     <w:lvl w:ilvl="2">
       <w:start w:val="1"/>
       <w:numFmt w:val="bullet"/>
-      <w:suff w:val="tab"/>
       <w:lvlText w:val=""/>
       <w:lvlJc w:val="left"/>
       <w:pPr>
-        <w:ind w:left="2160" w:hanging="355"/>
+        <w:ind w:left="2160" w:hanging="356"/>
       </w:pPr>
       <w:rPr>
         <w:rFonts w:ascii="Wingdings" w:hAnsi="Wingdings" w:hint="default"/>
@@ -16422,11 +16383,10 @@
     <w:lvl w:ilvl="3">
       <w:start w:val="1"/>
       <w:numFmt w:val="bullet"/>
-      <w:suff w:val="tab"/>
       <w:lvlText w:val=""/>
       <w:lvlJc w:val="left"/>
       <w:pPr>
-        <w:ind w:left="2880" w:hanging="355"/>
+        <w:ind w:left="2880" w:hanging="356"/>
       </w:pPr>
       <w:rPr>
         <w:rFonts w:ascii="Symbol" w:hAnsi="Symbol" w:hint="default"/>
@@ -16435,11 +16395,10 @@
     <w:lvl w:ilvl="4">
       <w:start w:val="1"/>
       <w:numFmt w:val="bullet"/>
-      <w:suff w:val="tab"/>
       <w:lvlText w:val="o"/>
       <w:lvlJc w:val="left"/>
       <w:pPr>
-        <w:ind w:left="3600" w:hanging="355"/>
+        <w:ind w:left="3600" w:hanging="356"/>
       </w:pPr>
       <w:rPr>
         <w:rFonts w:ascii="Courier New" w:hAnsi="Courier New" w:cs="Courier New" w:hint="default"/>
@@ -16448,11 +16407,10 @@
     <w:lvl w:ilvl="5">
       <w:start w:val="1"/>
       <w:numFmt w:val="bullet"/>
-      <w:suff w:val="tab"/>
       <w:lvlText w:val=""/>
       <w:lvlJc w:val="left"/>
       <w:pPr>
-        <w:ind w:left="4320" w:hanging="355"/>
+        <w:ind w:left="4320" w:hanging="356"/>
       </w:pPr>
       <w:rPr>
         <w:rFonts w:ascii="Wingdings" w:hAnsi="Wingdings" w:hint="default"/>
@@ -16461,11 +16419,10 @@
     <w:lvl w:ilvl="6">
       <w:start w:val="1"/>
       <w:numFmt w:val="bullet"/>
-      <w:suff w:val="tab"/>
       <w:lvlText w:val=""/>
       <w:lvlJc w:val="left"/>
       <w:pPr>
-        <w:ind w:left="5040" w:hanging="355"/>
+        <w:ind w:left="5040" w:hanging="356"/>
       </w:pPr>
       <w:rPr>
         <w:rFonts w:ascii="Symbol" w:hAnsi="Symbol" w:hint="default"/>
@@ -16474,11 +16431,10 @@
     <w:lvl w:ilvl="7">
       <w:start w:val="1"/>
       <w:numFmt w:val="bullet"/>
-      <w:suff w:val="tab"/>
       <w:lvlText w:val="o"/>
       <w:lvlJc w:val="left"/>
       <w:pPr>
-        <w:ind w:left="5760" w:hanging="355"/>
+        <w:ind w:left="5760" w:hanging="356"/>
       </w:pPr>
       <w:rPr>
         <w:rFonts w:ascii="Courier New" w:hAnsi="Courier New" w:cs="Courier New" w:hint="default"/>
@@ -16487,11 +16443,10 @@
     <w:lvl w:ilvl="8">
       <w:start w:val="1"/>
       <w:numFmt w:val="bullet"/>
-      <w:suff w:val="tab"/>
       <w:lvlText w:val=""/>
       <w:lvlJc w:val="left"/>
       <w:pPr>
-        <w:ind w:left="6480" w:hanging="355"/>
+        <w:ind w:left="6480" w:hanging="356"/>
       </w:pPr>
       <w:rPr>
         <w:rFonts w:ascii="Wingdings" w:hAnsi="Wingdings" w:hint="default"/>
@@ -16503,91 +16458,82 @@
     <w:lvl w:ilvl="0">
       <w:start w:val="1"/>
       <w:numFmt w:val="decimal"/>
-      <w:suff w:val="tab"/>
       <w:lvlText w:val="%1."/>
       <w:lvlJc w:val="left"/>
       <w:pPr>
-        <w:ind w:left="720" w:hanging="355"/>
+        <w:ind w:left="720" w:hanging="356"/>
       </w:pPr>
     </w:lvl>
     <w:lvl w:ilvl="1">
       <w:start w:val="1"/>
       <w:numFmt w:val="lowerLetter"/>
-      <w:suff w:val="tab"/>
       <w:lvlText w:val="%2."/>
       <w:lvlJc w:val="left"/>
       <w:pPr>
-        <w:ind w:left="1440" w:hanging="355"/>
+        <w:ind w:left="1440" w:hanging="356"/>
       </w:pPr>
     </w:lvl>
     <w:lvl w:ilvl="2">
       <w:start w:val="1"/>
       <w:numFmt w:val="lowerRoman"/>
-      <w:suff w:val="tab"/>
       <w:lvlText w:val="%3."/>
       <w:lvlJc w:val="right"/>
       <w:pPr>
-        <w:ind w:left="2160" w:hanging="175"/>
+        <w:ind w:left="2160" w:hanging="176"/>
       </w:pPr>
     </w:lvl>
     <w:lvl w:ilvl="3">
       <w:start w:val="1"/>
       <w:numFmt w:val="decimal"/>
-      <w:suff w:val="tab"/>
       <w:lvlText w:val="%4."/>
       <w:lvlJc w:val="left"/>
       <w:pPr>
-        <w:ind w:left="2880" w:hanging="355"/>
+        <w:ind w:left="2880" w:hanging="356"/>
       </w:pPr>
     </w:lvl>
     <w:lvl w:ilvl="4">
       <w:start w:val="1"/>
       <w:numFmt w:val="lowerLetter"/>
-      <w:suff w:val="tab"/>
       <w:lvlText w:val="%5."/>
       <w:lvlJc w:val="left"/>
       <w:pPr>
-        <w:ind w:left="3600" w:hanging="355"/>
+        <w:ind w:left="3600" w:hanging="356"/>
       </w:pPr>
     </w:lvl>
     <w:lvl w:ilvl="5">
       <w:start w:val="1"/>
       <w:numFmt w:val="lowerRoman"/>
-      <w:suff w:val="tab"/>
       <w:lvlText w:val="%6."/>
       <w:lvlJc w:val="right"/>
       <w:pPr>
-        <w:ind w:left="4320" w:hanging="175"/>
+        <w:ind w:left="4320" w:hanging="176"/>
       </w:pPr>
     </w:lvl>
     <w:lvl w:ilvl="6">
       <w:start w:val="1"/>
       <w:numFmt w:val="decimal"/>
-      <w:suff w:val="tab"/>
       <w:lvlText w:val="%7."/>
       <w:lvlJc w:val="left"/>
       <w:pPr>
-        <w:ind w:left="5040" w:hanging="355"/>
+        <w:ind w:left="5040" w:hanging="356"/>
       </w:pPr>
     </w:lvl>
     <w:lvl w:ilvl="7">
       <w:start w:val="1"/>
       <w:numFmt w:val="lowerLetter"/>
-      <w:suff w:val="tab"/>
       <w:lvlText w:val="%8."/>
       <w:lvlJc w:val="left"/>
       <w:pPr>
-        <w:ind w:left="5760" w:hanging="355"/>
+        <w:ind w:left="5760" w:hanging="356"/>
       </w:pPr>
     </w:lvl>
     <w:lvl w:ilvl="8">
       <w:start w:val="1"/>
       <w:numFmt w:val="lowerRoman"/>
-      <w:suff w:val="tab"/>
       <w:lvlText w:val="%9."/>
       <w:lvlJc w:val="right"/>
       <w:pPr>
-        <w:ind w:left="6480" w:hanging="175"/>
+        <w:ind w:left="6480" w:hanging="176"/>
       </w:pPr>
     </w:lvl>
   </w:abstractNum>
@@ -16596,11 +16542,10 @@
     <w:lvl w:ilvl="0">
       <w:start w:val="1"/>
       <w:numFmt w:val="bullet"/>
-      <w:suff w:val="tab"/>
       <w:lvlText w:val="·"/>
       <w:lvlJc w:val="left"/>
       <w:pPr>
-        <w:ind w:left="2525" w:hanging="337"/>
+        <w:ind w:left="2525" w:hanging="338"/>
       </w:pPr>
       <w:rPr>
         <w:rFonts w:ascii="Symbol" w:hAnsi="Symbol" w:cs="Symbol" w:eastAsia="Symbol" w:hint="default"/>
@@ -16611,11 +16556,10 @@
     <w:lvl w:ilvl="1">
       <w:start w:val="1"/>
       <w:numFmt w:val="bullet"/>
-      <w:suff w:val="tab"/>
       <w:lvlText w:val="o"/>
       <w:lvlJc w:val="left"/>
       <w:pPr>
-        <w:ind w:left="3245" w:hanging="337"/>
+        <w:ind w:left="3245" w:hanging="338"/>
       </w:pPr>
       <w:rPr>
         <w:rFonts w:ascii="Courier New" w:hAnsi="Courier New" w:cs="Courier New" w:eastAsia="Courier New" w:hint="default"/>
@@ -16624,11 +16568,10 @@
     <w:lvl w:ilvl="2">
       <w:start w:val="1"/>
       <w:numFmt w:val="bullet"/>
-      <w:suff w:val="tab"/>
       <w:lvlText w:val="§"/>
       <w:lvlJc w:val="left"/>
       <w:pPr>
-        <w:ind w:left="3965" w:hanging="337"/>
+        <w:ind w:left="3965" w:hanging="338"/>
       </w:pPr>
       <w:rPr>
         <w:rFonts w:ascii="Wingdings" w:hAnsi="Wingdings" w:cs="Wingdings" w:eastAsia="Wingdings" w:hint="default"/>
@@ -16637,11 +16580,10 @@
     <w:lvl w:ilvl="3">
       <w:start w:val="1"/>
       <w:numFmt w:val="bullet"/>
-      <w:suff w:val="tab"/>
       <w:lvlText w:val="·"/>
       <w:lvlJc w:val="left"/>
       <w:pPr>
-        <w:ind w:left="4685" w:hanging="337"/>
+        <w:ind w:left="4685" w:hanging="338"/>
       </w:pPr>
       <w:rPr>
         <w:rFonts w:ascii="Symbol" w:hAnsi="Symbol" w:cs="Symbol" w:eastAsia="Symbol" w:hint="default"/>
@@ -16650,11 +16592,10 @@
     <w:lvl w:ilvl="4">
       <w:start w:val="1"/>
       <w:numFmt w:val="bullet"/>
-      <w:suff w:val="tab"/>
       <w:lvlText w:val="o"/>
       <w:lvlJc w:val="left"/>
       <w:pPr>
-        <w:ind w:left="5405" w:hanging="337"/>
+        <w:ind w:left="5405" w:hanging="338"/>
       </w:pPr>
       <w:rPr>
         <w:rFonts w:ascii="Courier New" w:hAnsi="Courier New" w:cs="Courier New" w:eastAsia="Courier New" w:hint="default"/>
@@ -16663,11 +16604,10 @@
     <w:lvl w:ilvl="5">
       <w:start w:val="1"/>
       <w:numFmt w:val="bullet"/>
-      <w:suff w:val="tab"/>
       <w:lvlText w:val="§"/>
       <w:lvlJc w:val="left"/>
       <w:pPr>
-        <w:ind w:left="6125" w:hanging="337"/>
+        <w:ind w:left="6125" w:hanging="338"/>
       </w:pPr>
       <w:rPr>
         <w:rFonts w:ascii="Wingdings" w:hAnsi="Wingdings" w:cs="Wingdings" w:eastAsia="Wingdings" w:hint="default"/>
@@ -16676,11 +16616,10 @@
     <w:lvl w:ilvl="6">
       <w:start w:val="1"/>
       <w:numFmt w:val="bullet"/>
-      <w:suff w:val="tab"/>
       <w:lvlText w:val="·"/>
       <w:lvlJc w:val="left"/>
       <w:pPr>
-        <w:ind w:left="6845" w:hanging="337"/>
+        <w:ind w:left="6845" w:hanging="338"/>
       </w:pPr>
       <w:rPr>
         <w:rFonts w:ascii="Symbol" w:hAnsi="Symbol" w:cs="Symbol" w:eastAsia="Symbol" w:hint="default"/>
@@ -16689,11 +16628,10 @@
     <w:lvl w:ilvl="7">
       <w:start w:val="1"/>
       <w:numFmt w:val="bullet"/>
-      <w:suff w:val="tab"/>
       <w:lvlText w:val="o"/>
       <w:lvlJc w:val="left"/>
       <w:pPr>
-        <w:ind w:left="7565" w:hanging="337"/>
+        <w:ind w:left="7565" w:hanging="338"/>
       </w:pPr>
       <w:rPr>
         <w:rFonts w:ascii="Courier New" w:hAnsi="Courier New" w:cs="Courier New" w:eastAsia="Courier New" w:hint="default"/>
@@ -16702,11 +16640,10 @@
     <w:lvl w:ilvl="8">
       <w:start w:val="1"/>
       <w:numFmt w:val="bullet"/>
-      <w:suff w:val="tab"/>
       <w:lvlText w:val="§"/>
       <w:lvlJc w:val="left"/>
       <w:pPr>
-        <w:ind w:left="8285" w:hanging="337"/>
+        <w:ind w:left="8285" w:hanging="338"/>
       </w:pPr>
       <w:rPr>
         <w:rFonts w:ascii="Wingdings" w:hAnsi="Wingdings" w:cs="Wingdings" w:eastAsia="Wingdings" w:hint="default"/>
@@ -16718,11 +16655,10 @@
     <w:lvl w:ilvl="0">
       <w:start w:val="1"/>
       <w:numFmt w:val="bullet"/>
-      <w:suff w:val="tab"/>
       <w:lvlText w:val="ü"/>
       <w:lvlJc w:val="left"/>
       <w:pPr>
-        <w:ind w:left="720" w:hanging="337"/>
+        <w:ind w:left="720" w:hanging="338"/>
       </w:pPr>
       <w:rPr>
         <w:rFonts w:ascii="Wingdings" w:hAnsi="Wingdings" w:cs="Wingdings" w:eastAsia="Wingdings" w:hint="default"/>
@@ -16731,11 +16667,10 @@
     <w:lvl w:ilvl="1">
       <w:start w:val="1"/>
       <w:numFmt w:val="bullet"/>
-      <w:suff w:val="tab"/>
       <w:lvlText w:val="o"/>
       <w:lvlJc w:val="left"/>
       <w:pPr>
-        <w:ind w:left="1440" w:hanging="337"/>
+        <w:ind w:left="1440" w:hanging="338"/>
       </w:pPr>
       <w:rPr>
         <w:rFonts w:ascii="Courier New" w:hAnsi="Courier New" w:cs="Courier New" w:eastAsia="Courier New" w:hint="default"/>
@@ -16744,11 +16679,10 @@
     <w:lvl w:ilvl="2">
       <w:start w:val="1"/>
       <w:numFmt w:val="bullet"/>
-      <w:suff w:val="tab"/>
       <w:lvlText w:val="§"/>
       <w:lvlJc w:val="left"/>
       <w:pPr>
-        <w:ind w:left="2160" w:hanging="337"/>
+        <w:ind w:left="2160" w:hanging="338"/>
       </w:pPr>
       <w:rPr>
         <w:rFonts w:ascii="Wingdings" w:hAnsi="Wingdings" w:cs="Wingdings" w:eastAsia="Wingdings" w:hint="default"/>
@@ -16757,11 +16691,10 @@
     <w:lvl w:ilvl="3">
       <w:start w:val="1"/>
       <w:numFmt w:val="bullet"/>
-      <w:suff w:val="tab"/>
       <w:lvlText w:val="·"/>
       <w:lvlJc w:val="left"/>
       <w:pPr>
-        <w:ind w:left="2880" w:hanging="337"/>
+        <w:ind w:left="2880" w:hanging="338"/>
       </w:pPr>
       <w:rPr>
         <w:rFonts w:ascii="Symbol" w:hAnsi="Symbol" w:cs="Symbol" w:eastAsia="Symbol" w:hint="default"/>
@@ -16770,11 +16703,10 @@
     <w:lvl w:ilvl="4">
       <w:start w:val="1"/>
       <w:numFmt w:val="bullet"/>
-      <w:suff w:val="tab"/>
       <w:lvlText w:val="o"/>
       <w:lvlJc w:val="left"/>
       <w:pPr>
-        <w:ind w:left="3600" w:hanging="337"/>
+        <w:ind w:left="3600" w:hanging="338"/>
       </w:pPr>
       <w:rPr>
         <w:rFonts w:ascii="Courier New" w:hAnsi="Courier New" w:cs="Courier New" w:eastAsia="Courier New" w:hint="default"/>
@@ -16783,11 +16715,10 @@
     <w:lvl w:ilvl="5">
       <w:start w:val="1"/>
       <w:numFmt w:val="bullet"/>
-      <w:suff w:val="tab"/>
       <w:lvlText w:val="§"/>
       <w:lvlJc w:val="left"/>
       <w:pPr>
-        <w:ind w:left="4320" w:hanging="337"/>
+        <w:ind w:left="4320" w:hanging="338"/>
       </w:pPr>
       <w:rPr>
         <w:rFonts w:ascii="Wingdings" w:hAnsi="Wingdings" w:cs="Wingdings" w:eastAsia="Wingdings" w:hint="default"/>
@@ -16796,11 +16727,10 @@
     <w:lvl w:ilvl="6">
       <w:start w:val="1"/>
       <w:numFmt w:val="bullet"/>
-      <w:suff w:val="tab"/>
       <w:lvlText w:val="·"/>
       <w:lvlJc w:val="left"/>
       <w:pPr>
-        <w:ind w:left="5040" w:hanging="337"/>
+        <w:ind w:left="5040" w:hanging="338"/>
       </w:pPr>
       <w:rPr>
         <w:rFonts w:ascii="Symbol" w:hAnsi="Symbol" w:cs="Symbol" w:eastAsia="Symbol" w:hint="default"/>
@@ -16809,11 +16739,10 @@
     <w:lvl w:ilvl="7">
       <w:start w:val="1"/>
       <w:numFmt w:val="bullet"/>
-      <w:suff w:val="tab"/>
       <w:lvlText w:val="o"/>
       <w:lvlJc w:val="left"/>
       <w:pPr>
-        <w:ind w:left="5760" w:hanging="337"/>
+        <w:ind w:left="5760" w:hanging="338"/>
       </w:pPr>
       <w:rPr>
         <w:rFonts w:ascii="Courier New" w:hAnsi="Courier New" w:cs="Courier New" w:eastAsia="Courier New" w:hint="default"/>
@@ -16822,11 +16751,10 @@
     <w:lvl w:ilvl="8">
       <w:start w:val="1"/>
       <w:numFmt w:val="bullet"/>
-      <w:suff w:val="tab"/>
       <w:lvlText w:val="§"/>
       <w:lvlJc w:val="left"/>
       <w:pPr>
-        <w:ind w:left="6480" w:hanging="337"/>
+        <w:ind w:left="6480" w:hanging="338"/>
       </w:pPr>
       <w:rPr>
         <w:rFonts w:ascii="Wingdings" w:hAnsi="Wingdings" w:cs="Wingdings" w:eastAsia="Wingdings" w:hint="default"/>
@@ -16853,7 +16781,7 @@
   <w:docDefaults>
     <w:rPrDefault>
       <w:rPr>
-        <w:rFonts w:ascii="Calibri" w:hAnsi="Calibri" w:cs="Calibri" w:eastAsia="Calibri"/>
+        <w:rFonts w:ascii="Calibri" w:hAnsi="Calibri" w:cs="Calibri" w:eastAsia="Calibri" w:hint="default"/>
         <w:color w:val="auto"/>
         <w:spacing w:val="0"/>
         <w:position w:val="0"/>
@@ -17017,42 +16945,10 @@
     <w:lsdException w:name="Bibliography" w:uiPriority="37"/>
     <w:lsdException w:name="TOC Heading" w:uiPriority="39" w:qFormat="1"/>
   </w:latentStyles>
-  <w:style w:type="paragraph" w:styleId="52">
-    <w:name w:val="footnote text"/>
-    <w:basedOn w:val="126"/>
-    <w:uiPriority w:val="99"/>
-    <w:semiHidden/>
-    <w:unhideWhenUsed/>
-    <w:rPr>
-      <w:sz w:val="20"/>
-    </w:rPr>
-    <w:pPr>
-      <w:spacing w:lineRule="auto" w:line="240" w:after="0"/>
-    </w:pPr>
-  </w:style>
-  <w:style w:type="character" w:styleId="53">
-    <w:name w:val="Footnote Text Char"/>
-    <w:basedOn w:val="127"/>
-    <w:uiPriority w:val="99"/>
-    <w:semiHidden/>
-    <w:rPr>
-      <w:sz w:val="20"/>
-    </w:rPr>
-  </w:style>
-  <w:style w:type="character" w:styleId="54">
-    <w:name w:val="footnote reference"/>
-    <w:basedOn w:val="127"/>
-    <w:uiPriority w:val="99"/>
-    <w:semiHidden/>
-    <w:unhideWhenUsed/>
-    <w:rPr>
-      <w:vertAlign w:val="superscript"/>
-    </w:rPr>
-  </w:style>
-  <w:style w:type="paragraph" w:styleId="113">
+  <w:style w:type="paragraph" w:styleId="1">
     <w:name w:val="Heading 1"/>
-    <w:basedOn w:val="126"/>
-    <w:next w:val="126"/>
+    <w:basedOn w:val="a"/>
+    <w:next w:val="a"/>
     <w:qFormat/>
     <w:uiPriority w:val="9"/>
     <w:rPr>
@@ -17069,11 +16965,15 @@
       <w:keepNext/>
       <w:spacing w:lineRule="auto" w:line="276" w:after="0" w:before="480"/>
     </w:pPr>
+    <w:tblPr>
+      <w:tblStyleRowBandSize w:val="1"/>
+      <w:tblStyleColBandSize w:val="1"/>
+    </w:tblPr>
   </w:style>
-  <w:style w:type="paragraph" w:styleId="114">
+  <w:style w:type="paragraph" w:styleId="2">
     <w:name w:val="Heading 2"/>
-    <w:basedOn w:val="126"/>
-    <w:next w:val="126"/>
+    <w:basedOn w:val="a"/>
+    <w:next w:val="a"/>
     <w:qFormat/>
     <w:uiPriority w:val="9"/>
     <w:unhideWhenUsed/>
@@ -17087,11 +16987,15 @@
       <w:keepNext/>
       <w:spacing w:after="0" w:before="200"/>
     </w:pPr>
+    <w:tblPr>
+      <w:tblStyleRowBandSize w:val="1"/>
+      <w:tblStyleColBandSize w:val="1"/>
+    </w:tblPr>
   </w:style>
-  <w:style w:type="paragraph" w:styleId="115">
+  <w:style w:type="paragraph" w:styleId="3">
     <w:name w:val="Heading 3"/>
-    <w:basedOn w:val="126"/>
-    <w:next w:val="126"/>
+    <w:basedOn w:val="a"/>
+    <w:next w:val="a"/>
     <w:qFormat/>
     <w:uiPriority w:val="9"/>
     <w:unhideWhenUsed/>
@@ -17106,11 +17010,15 @@
       <w:keepNext/>
       <w:spacing w:after="0" w:before="200"/>
     </w:pPr>
+    <w:tblPr>
+      <w:tblStyleRowBandSize w:val="1"/>
+      <w:tblStyleColBandSize w:val="1"/>
+    </w:tblPr>
   </w:style>
-  <w:style w:type="paragraph" w:styleId="116">
+  <w:style w:type="paragraph" w:styleId="4">
     <w:name w:val="Heading 4"/>
-    <w:basedOn w:val="126"/>
-    <w:next w:val="126"/>
+    <w:basedOn w:val="a"/>
+    <w:next w:val="a"/>
     <w:qFormat/>
     <w:uiPriority w:val="9"/>
     <w:unhideWhenUsed/>
@@ -17123,11 +17031,15 @@
       <w:keepNext/>
       <w:spacing w:after="0" w:before="200"/>
     </w:pPr>
+    <w:tblPr>
+      <w:tblStyleRowBandSize w:val="1"/>
+      <w:tblStyleColBandSize w:val="1"/>
+    </w:tblPr>
   </w:style>
-  <w:style w:type="paragraph" w:styleId="117">
+  <w:style w:type="paragraph" w:styleId="5">
     <w:name w:val="Heading 5"/>
-    <w:basedOn w:val="126"/>
-    <w:next w:val="126"/>
+    <w:basedOn w:val="a"/>
+    <w:next w:val="a"/>
     <w:qFormat/>
     <w:uiPriority w:val="9"/>
     <w:semiHidden/>
@@ -17141,11 +17053,15 @@
       <w:keepNext/>
       <w:spacing w:after="0" w:before="40"/>
     </w:pPr>
+    <w:tblPr>
+      <w:tblStyleRowBandSize w:val="1"/>
+      <w:tblStyleColBandSize w:val="1"/>
+    </w:tblPr>
   </w:style>
-  <w:style w:type="paragraph" w:styleId="118">
+  <w:style w:type="paragraph" w:styleId="6">
     <w:name w:val="Heading 6"/>
-    <w:basedOn w:val="126"/>
-    <w:next w:val="126"/>
+    <w:basedOn w:val="a"/>
+    <w:next w:val="a"/>
     <w:qFormat/>
     <w:uiPriority w:val="9"/>
     <w:unhideWhenUsed/>
@@ -17159,11 +17075,15 @@
       <w:keepNext/>
       <w:spacing w:after="0" w:before="200"/>
     </w:pPr>
+    <w:tblPr>
+      <w:tblStyleRowBandSize w:val="1"/>
+      <w:tblStyleColBandSize w:val="1"/>
+    </w:tblPr>
   </w:style>
-  <w:style w:type="paragraph" w:styleId="119">
+  <w:style w:type="paragraph" w:styleId="7">
     <w:name w:val="Heading 7"/>
-    <w:basedOn w:val="126"/>
-    <w:next w:val="126"/>
+    <w:basedOn w:val="a"/>
+    <w:next w:val="a"/>
     <w:qFormat/>
     <w:uiPriority w:val="9"/>
     <w:unhideWhenUsed/>
@@ -17177,11 +17097,15 @@
       <w:keepNext/>
       <w:spacing w:after="0" w:before="200"/>
     </w:pPr>
+    <w:tblPr>
+      <w:tblStyleRowBandSize w:val="1"/>
+      <w:tblStyleColBandSize w:val="1"/>
+    </w:tblPr>
   </w:style>
-  <w:style w:type="paragraph" w:styleId="120">
+  <w:style w:type="paragraph" w:styleId="8">
     <w:name w:val="Heading 8"/>
-    <w:basedOn w:val="126"/>
-    <w:next w:val="126"/>
+    <w:basedOn w:val="a"/>
+    <w:next w:val="a"/>
     <w:qFormat/>
     <w:uiPriority w:val="9"/>
     <w:unhideWhenUsed/>
@@ -17194,11 +17118,15 @@
       <w:keepNext/>
       <w:spacing w:after="0" w:before="200"/>
     </w:pPr>
+    <w:tblPr>
+      <w:tblStyleRowBandSize w:val="1"/>
+      <w:tblStyleColBandSize w:val="1"/>
+    </w:tblPr>
   </w:style>
-  <w:style w:type="paragraph" w:styleId="121">
+  <w:style w:type="paragraph" w:styleId="9">
     <w:name w:val="Heading 9"/>
-    <w:basedOn w:val="126"/>
-    <w:next w:val="126"/>
+    <w:basedOn w:val="a"/>
+    <w:next w:val="a"/>
     <w:qFormat/>
     <w:uiPriority w:val="9"/>
     <w:unhideWhenUsed/>
@@ -17212,11 +17140,15 @@
       <w:keepNext/>
       <w:spacing w:after="0" w:before="200"/>
     </w:pPr>
+    <w:tblPr>
+      <w:tblStyleRowBandSize w:val="1"/>
+      <w:tblStyleColBandSize w:val="1"/>
+    </w:tblPr>
   </w:style>
-  <w:style w:type="paragraph" w:styleId="122">
+  <w:style w:type="paragraph" w:styleId="20">
     <w:name w:val="Quote"/>
-    <w:basedOn w:val="126"/>
-    <w:next w:val="126"/>
+    <w:basedOn w:val="a"/>
+    <w:next w:val="a"/>
     <w:qFormat/>
     <w:uiPriority w:val="29"/>
     <w:rPr>
@@ -17231,24 +17163,138 @@
         <w:bottom w:val="single" w:color="A6A6A6" w:sz="12" w:space="3"/>
       </w:pBdr>
     </w:pPr>
+    <w:tblPr>
+      <w:tblStyleRowBandSize w:val="1"/>
+      <w:tblStyleColBandSize w:val="1"/>
+    </w:tblPr>
   </w:style>
-  <w:style w:type="paragraph" w:styleId="126" w:default="1">
+  <w:style w:type="table" w:styleId="52">
+    <w:name w:val="GenStyleDefTableGrid"/>
+    <w:basedOn w:val="a1"/>
+    <w:uiPriority w:val="59"/>
+    <w:pPr>
+      <w:spacing w:lineRule="auto" w:line="240" w:after="0"/>
+    </w:pPr>
+    <w:tblPr>
+      <w:tblStyleRowBandSize w:val="1"/>
+      <w:tblStyleColBandSize w:val="1"/>
+      <w:tblInd w:w="0" w:type="dxa"/>
+      <w:tblBorders>
+        <w:left w:val="single" w:color="000000" w:sz="4" w:space="0"/>
+        <w:top w:val="single" w:color="000000" w:sz="4" w:space="0"/>
+        <w:right w:val="single" w:color="000000" w:sz="4" w:space="0"/>
+        <w:bottom w:val="single" w:color="000000" w:sz="4" w:space="0"/>
+        <w:insideV w:val="single" w:color="000000" w:sz="4" w:space="0"/>
+        <w:insideH w:val="single" w:color="000000" w:sz="4" w:space="0"/>
+      </w:tblBorders>
+      <w:tblCellMar>
+        <w:left w:w="108" w:type="dxa"/>
+        <w:top w:w="0" w:type="dxa"/>
+        <w:right w:w="108" w:type="dxa"/>
+        <w:bottom w:w="0" w:type="dxa"/>
+      </w:tblCellMar>
+    </w:tblPr>
+  </w:style>
+  <w:style w:type="table" w:styleId="53">
+    <w:name w:val="GenStyleDefTableGrid"/>
+    <w:basedOn w:val="a1"/>
+    <w:uiPriority w:val="59"/>
+    <w:pPr>
+      <w:spacing w:lineRule="auto" w:line="240" w:after="0"/>
+    </w:pPr>
+    <w:tblPr>
+      <w:tblStyleRowBandSize w:val="1"/>
+      <w:tblStyleColBandSize w:val="1"/>
+      <w:tblInd w:w="0" w:type="dxa"/>
+      <w:tblBorders>
+        <w:left w:val="single" w:color="000000" w:sz="4" w:space="0"/>
+        <w:top w:val="single" w:color="000000" w:sz="4" w:space="0"/>
+        <w:right w:val="single" w:color="000000" w:sz="4" w:space="0"/>
+        <w:bottom w:val="single" w:color="000000" w:sz="4" w:space="0"/>
+        <w:insideV w:val="single" w:color="000000" w:sz="4" w:space="0"/>
+        <w:insideH w:val="single" w:color="000000" w:sz="4" w:space="0"/>
+      </w:tblBorders>
+      <w:tblCellMar>
+        <w:left w:w="108" w:type="dxa"/>
+        <w:top w:w="0" w:type="dxa"/>
+        <w:right w:w="108" w:type="dxa"/>
+        <w:bottom w:w="0" w:type="dxa"/>
+      </w:tblCellMar>
+    </w:tblPr>
+  </w:style>
+  <w:style w:type="table" w:styleId="54">
+    <w:name w:val="GenStyleDefTableGrid"/>
+    <w:basedOn w:val="a1"/>
+    <w:uiPriority w:val="59"/>
+    <w:pPr>
+      <w:spacing w:lineRule="auto" w:line="240" w:after="0"/>
+    </w:pPr>
+    <w:tblPr>
+      <w:tblStyleRowBandSize w:val="1"/>
+      <w:tblStyleColBandSize w:val="1"/>
+      <w:tblInd w:w="0" w:type="dxa"/>
+      <w:tblBorders>
+        <w:left w:val="single" w:color="000000" w:sz="4" w:space="0"/>
+        <w:top w:val="single" w:color="000000" w:sz="4" w:space="0"/>
+        <w:right w:val="single" w:color="000000" w:sz="4" w:space="0"/>
+        <w:bottom w:val="single" w:color="000000" w:sz="4" w:space="0"/>
+        <w:insideV w:val="single" w:color="000000" w:sz="4" w:space="0"/>
+        <w:insideH w:val="single" w:color="000000" w:sz="4" w:space="0"/>
+      </w:tblBorders>
+      <w:tblCellMar>
+        <w:left w:w="108" w:type="dxa"/>
+        <w:top w:w="0" w:type="dxa"/>
+        <w:right w:w="108" w:type="dxa"/>
+        <w:bottom w:w="0" w:type="dxa"/>
+      </w:tblCellMar>
+    </w:tblPr>
+  </w:style>
+  <w:style w:type="paragraph" w:default="1" w:styleId="a">
     <w:name w:val="Normal"/>
     <w:qFormat/>
+    <w:tblPr>
+      <w:tblStyleRowBandSize w:val="1"/>
+      <w:tblStyleColBandSize w:val="1"/>
+    </w:tblPr>
   </w:style>
-  <w:style w:type="character" w:styleId="127" w:default="1">
+  <w:style w:type="character" w:default="1" w:styleId="a0">
     <w:name w:val="Default Paragraph Font"/>
     <w:uiPriority w:val="1"/>
     <w:semiHidden/>
     <w:unhideWhenUsed/>
+    <w:tblPr>
+      <w:tblStyleRowBandSize w:val="1"/>
+      <w:tblStyleColBandSize w:val="1"/>
+    </w:tblPr>
   </w:style>
-  <w:style w:type="numbering" w:styleId="129" w:default="1">
+  <w:style w:type="table" w:default="1" w:styleId="a1">
+    <w:name w:val="Normal Table"/>
+    <w:uiPriority w:val="99"/>
+    <w:semiHidden/>
+    <w:unhideWhenUsed/>
+    <w:tblPr>
+      <w:tblStyleRowBandSize w:val="1"/>
+      <w:tblStyleColBandSize w:val="1"/>
+      <w:tblInd w:w="0" w:type="dxa"/>
+      <w:tblCellMar>
+        <w:left w:w="108" w:type="dxa"/>
+        <w:top w:w="0" w:type="dxa"/>
+        <w:right w:w="108" w:type="dxa"/>
+        <w:bottom w:w="0" w:type="dxa"/>
+      </w:tblCellMar>
+    </w:tblPr>
+  </w:style>
+  <w:style w:type="numbering" w:default="1" w:styleId="a2">
     <w:name w:val="No List"/>
     <w:uiPriority w:val="99"/>
     <w:semiHidden/>
     <w:unhideWhenUsed/>
+    <w:tblPr>
+      <w:tblStyleRowBandSize w:val="1"/>
+      <w:tblStyleColBandSize w:val="1"/>
+    </w:tblPr>
   </w:style>
-  <w:style w:type="paragraph" w:styleId="130">
+  <w:style w:type="paragraph" w:styleId="a3">
     <w:name w:val="No Spacing"/>
     <w:qFormat/>
     <w:uiPriority w:val="1"/>
@@ -17258,11 +17304,15 @@
     <w:pPr>
       <w:spacing w:lineRule="auto" w:line="240" w:after="0"/>
     </w:pPr>
+    <w:tblPr>
+      <w:tblStyleRowBandSize w:val="1"/>
+      <w:tblStyleColBandSize w:val="1"/>
+    </w:tblPr>
   </w:style>
-  <w:style w:type="paragraph" w:styleId="131">
+  <w:style w:type="paragraph" w:styleId="a4">
     <w:name w:val="Title"/>
-    <w:basedOn w:val="126"/>
-    <w:next w:val="126"/>
+    <w:basedOn w:val="a"/>
+    <w:next w:val="a"/>
     <w:qFormat/>
     <w:uiPriority w:val="10"/>
     <w:rPr>
@@ -17276,11 +17326,15 @@
         <w:bottom w:val="single" w:color="000000" w:sz="24" w:space="0"/>
       </w:pBdr>
     </w:pPr>
+    <w:tblPr>
+      <w:tblStyleRowBandSize w:val="1"/>
+      <w:tblStyleColBandSize w:val="1"/>
+    </w:tblPr>
   </w:style>
-  <w:style w:type="paragraph" w:styleId="132">
+  <w:style w:type="paragraph" w:styleId="a5">
     <w:name w:val="Subtitle"/>
-    <w:basedOn w:val="126"/>
-    <w:next w:val="126"/>
+    <w:basedOn w:val="a"/>
+    <w:next w:val="a"/>
     <w:qFormat/>
     <w:uiPriority w:val="11"/>
     <w:rPr>
@@ -17291,11 +17345,15 @@
     <w:pPr>
       <w:spacing w:lineRule="auto" w:line="240"/>
     </w:pPr>
+    <w:tblPr>
+      <w:tblStyleRowBandSize w:val="1"/>
+      <w:tblStyleColBandSize w:val="1"/>
+    </w:tblPr>
   </w:style>
-  <w:style w:type="paragraph" w:styleId="133">
+  <w:style w:type="paragraph" w:styleId="a6">
     <w:name w:val="Intense Quote"/>
-    <w:basedOn w:val="126"/>
-    <w:next w:val="126"/>
+    <w:basedOn w:val="a"/>
+    <w:next w:val="a"/>
     <w:qFormat/>
     <w:uiPriority w:val="30"/>
     <w:rPr>
@@ -17313,10 +17371,1098 @@
         <w:bottom w:val="single" w:color="808080" w:sz="4" w:space="3"/>
       </w:pBdr>
     </w:pPr>
+    <w:tblPr>
+      <w:tblStyleRowBandSize w:val="1"/>
+      <w:tblStyleColBandSize w:val="1"/>
+    </w:tblPr>
   </w:style>
-  <w:style w:type="paragraph" w:styleId="156">
+  <w:style w:type="table" w:styleId="Lined">
+    <w:name w:val="Lined"/>
+    <w:basedOn w:val="a1"/>
+    <w:uiPriority w:val="99"/>
+    <w:pPr>
+      <w:spacing w:lineRule="auto" w:line="240" w:after="0"/>
+    </w:pPr>
+    <w:tblPr>
+      <w:tblStyleRowBandSize w:val="1"/>
+      <w:tblStyleColBandSize w:val="1"/>
+      <w:tblCellMar>
+        <w:left w:w="0" w:type="dxa"/>
+        <w:right w:w="0" w:type="dxa"/>
+      </w:tblCellMar>
+    </w:tblPr>
+    <w:tblStylePr w:type="band2Horz">
+      <w:tcPr>
+        <w:shd w:val="clear" w:color="auto" w:fill="D9D9D9"/>
+      </w:tcPr>
+    </w:tblStylePr>
+    <w:tblStylePr w:type="band2Vert">
+      <w:tcPr>
+        <w:shd w:val="clear" w:color="auto" w:fill="D9D9D9"/>
+      </w:tcPr>
+    </w:tblStylePr>
+    <w:tblStylePr w:type="firstCol">
+      <w:tcPr>
+        <w:shd w:val="clear" w:color="auto" w:fill="A6A6A6"/>
+      </w:tcPr>
+    </w:tblStylePr>
+    <w:tblStylePr w:type="firstRow">
+      <w:tcPr>
+        <w:shd w:val="clear" w:color="auto" w:fill="A6A6A6"/>
+      </w:tcPr>
+    </w:tblStylePr>
+    <w:tblStylePr w:type="lastCol">
+      <w:tcPr>
+        <w:shd w:val="clear" w:color="auto" w:fill="A6A6A6"/>
+      </w:tcPr>
+    </w:tblStylePr>
+    <w:tblStylePr w:type="lastRow">
+      <w:tcPr>
+        <w:shd w:val="clear" w:color="auto" w:fill="A6A6A6"/>
+      </w:tcPr>
+    </w:tblStylePr>
+  </w:style>
+  <w:style w:type="table" w:styleId="Lined-Accent1">
+    <w:name w:val="Lined - Accent 1"/>
+    <w:basedOn w:val="a1"/>
+    <w:uiPriority w:val="99"/>
+    <w:pPr>
+      <w:spacing w:lineRule="auto" w:line="240" w:after="0"/>
+    </w:pPr>
+    <w:tblPr>
+      <w:tblStyleRowBandSize w:val="1"/>
+      <w:tblStyleColBandSize w:val="1"/>
+      <w:tblCellMar>
+        <w:left w:w="0" w:type="dxa"/>
+        <w:right w:w="0" w:type="dxa"/>
+      </w:tblCellMar>
+    </w:tblPr>
+    <w:tblStylePr w:type="band2Horz">
+      <w:tcPr>
+        <w:shd w:val="clear" w:color="auto" w:fill="DBE5F1"/>
+      </w:tcPr>
+    </w:tblStylePr>
+    <w:tblStylePr w:type="band2Vert">
+      <w:tcPr>
+        <w:shd w:val="clear" w:color="auto" w:fill="DBE5F1"/>
+      </w:tcPr>
+    </w:tblStylePr>
+    <w:tblStylePr w:type="firstCol">
+      <w:tcPr>
+        <w:shd w:val="clear" w:color="auto" w:fill="95B3D7"/>
+      </w:tcPr>
+    </w:tblStylePr>
+    <w:tblStylePr w:type="firstRow">
+      <w:tcPr>
+        <w:shd w:val="clear" w:color="auto" w:fill="95B3D7"/>
+      </w:tcPr>
+    </w:tblStylePr>
+    <w:tblStylePr w:type="lastCol">
+      <w:tcPr>
+        <w:shd w:val="clear" w:color="auto" w:fill="95B3D7"/>
+      </w:tcPr>
+    </w:tblStylePr>
+    <w:tblStylePr w:type="lastRow">
+      <w:tcPr>
+        <w:shd w:val="clear" w:color="auto" w:fill="95B3D7"/>
+      </w:tcPr>
+    </w:tblStylePr>
+  </w:style>
+  <w:style w:type="table" w:styleId="Lined-Accent2">
+    <w:name w:val="Lined - Accent 2"/>
+    <w:basedOn w:val="a1"/>
+    <w:uiPriority w:val="99"/>
+    <w:pPr>
+      <w:spacing w:lineRule="auto" w:line="240" w:after="0"/>
+    </w:pPr>
+    <w:tblPr>
+      <w:tblStyleRowBandSize w:val="1"/>
+      <w:tblStyleColBandSize w:val="1"/>
+      <w:tblCellMar>
+        <w:left w:w="0" w:type="dxa"/>
+        <w:right w:w="0" w:type="dxa"/>
+      </w:tblCellMar>
+    </w:tblPr>
+    <w:tblStylePr w:type="band2Horz">
+      <w:tcPr>
+        <w:shd w:val="clear" w:color="auto" w:fill="F2DBDB"/>
+      </w:tcPr>
+    </w:tblStylePr>
+    <w:tblStylePr w:type="band2Vert">
+      <w:tcPr>
+        <w:shd w:val="clear" w:color="auto" w:fill="F2DBDB"/>
+      </w:tcPr>
+    </w:tblStylePr>
+    <w:tblStylePr w:type="firstCol">
+      <w:tcPr>
+        <w:shd w:val="clear" w:color="auto" w:fill="D99594"/>
+      </w:tcPr>
+    </w:tblStylePr>
+    <w:tblStylePr w:type="firstRow">
+      <w:tcPr>
+        <w:shd w:val="clear" w:color="auto" w:fill="D99594"/>
+      </w:tcPr>
+    </w:tblStylePr>
+    <w:tblStylePr w:type="lastCol">
+      <w:tcPr>
+        <w:shd w:val="clear" w:color="auto" w:fill="D99594"/>
+      </w:tcPr>
+    </w:tblStylePr>
+    <w:tblStylePr w:type="lastRow">
+      <w:tcPr>
+        <w:shd w:val="clear" w:color="auto" w:fill="D99594"/>
+      </w:tcPr>
+    </w:tblStylePr>
+  </w:style>
+  <w:style w:type="table" w:styleId="Lined-Accent3">
+    <w:name w:val="Lined - Accent 3"/>
+    <w:basedOn w:val="a1"/>
+    <w:uiPriority w:val="99"/>
+    <w:pPr>
+      <w:spacing w:lineRule="auto" w:line="240" w:after="0"/>
+    </w:pPr>
+    <w:tblPr>
+      <w:tblStyleRowBandSize w:val="1"/>
+      <w:tblStyleColBandSize w:val="1"/>
+      <w:tblCellMar>
+        <w:left w:w="0" w:type="dxa"/>
+        <w:right w:w="0" w:type="dxa"/>
+      </w:tblCellMar>
+    </w:tblPr>
+    <w:tblStylePr w:type="band2Horz">
+      <w:tcPr>
+        <w:shd w:val="clear" w:color="auto" w:fill="EAF1DD"/>
+      </w:tcPr>
+    </w:tblStylePr>
+    <w:tblStylePr w:type="band2Vert">
+      <w:tcPr>
+        <w:shd w:val="clear" w:color="auto" w:fill="EAF1DD"/>
+      </w:tcPr>
+    </w:tblStylePr>
+    <w:tblStylePr w:type="firstCol">
+      <w:tcPr>
+        <w:shd w:val="clear" w:color="auto" w:fill="C2D69B"/>
+      </w:tcPr>
+    </w:tblStylePr>
+    <w:tblStylePr w:type="firstRow">
+      <w:tcPr>
+        <w:shd w:val="clear" w:color="auto" w:fill="C2D69B"/>
+      </w:tcPr>
+    </w:tblStylePr>
+    <w:tblStylePr w:type="lastCol">
+      <w:tcPr>
+        <w:shd w:val="clear" w:color="auto" w:fill="C2D69B"/>
+      </w:tcPr>
+    </w:tblStylePr>
+    <w:tblStylePr w:type="lastRow">
+      <w:tcPr>
+        <w:shd w:val="clear" w:color="auto" w:fill="C2D69B"/>
+      </w:tcPr>
+    </w:tblStylePr>
+  </w:style>
+  <w:style w:type="table" w:styleId="Lined-Accent4">
+    <w:name w:val="Lined - Accent 4"/>
+    <w:basedOn w:val="a1"/>
+    <w:uiPriority w:val="99"/>
+    <w:pPr>
+      <w:spacing w:lineRule="auto" w:line="240" w:after="0"/>
+    </w:pPr>
+    <w:tblPr>
+      <w:tblStyleRowBandSize w:val="1"/>
+      <w:tblStyleColBandSize w:val="1"/>
+      <w:tblCellMar>
+        <w:left w:w="0" w:type="dxa"/>
+        <w:right w:w="0" w:type="dxa"/>
+      </w:tblCellMar>
+    </w:tblPr>
+    <w:tblStylePr w:type="band2Horz">
+      <w:tcPr>
+        <w:shd w:val="clear" w:color="auto" w:fill="E5DFEC"/>
+      </w:tcPr>
+    </w:tblStylePr>
+    <w:tblStylePr w:type="band2Vert">
+      <w:tcPr>
+        <w:shd w:val="clear" w:color="auto" w:fill="E5DFEC"/>
+      </w:tcPr>
+    </w:tblStylePr>
+    <w:tblStylePr w:type="firstCol">
+      <w:tcPr>
+        <w:shd w:val="clear" w:color="auto" w:fill="B2A1C7"/>
+      </w:tcPr>
+    </w:tblStylePr>
+    <w:tblStylePr w:type="firstRow">
+      <w:tcPr>
+        <w:shd w:val="clear" w:color="auto" w:fill="B2A1C7"/>
+      </w:tcPr>
+    </w:tblStylePr>
+    <w:tblStylePr w:type="lastCol">
+      <w:tcPr>
+        <w:shd w:val="clear" w:color="auto" w:fill="B2A1C7"/>
+      </w:tcPr>
+    </w:tblStylePr>
+    <w:tblStylePr w:type="lastRow">
+      <w:tcPr>
+        <w:shd w:val="clear" w:color="auto" w:fill="B2A1C7"/>
+      </w:tcPr>
+    </w:tblStylePr>
+  </w:style>
+  <w:style w:type="table" w:styleId="Lined-Accent5">
+    <w:name w:val="Lined - Accent 5"/>
+    <w:basedOn w:val="a1"/>
+    <w:uiPriority w:val="99"/>
+    <w:pPr>
+      <w:spacing w:lineRule="auto" w:line="240" w:after="0"/>
+    </w:pPr>
+    <w:tblPr>
+      <w:tblStyleRowBandSize w:val="1"/>
+      <w:tblStyleColBandSize w:val="1"/>
+      <w:tblCellMar>
+        <w:left w:w="0" w:type="dxa"/>
+        <w:right w:w="0" w:type="dxa"/>
+      </w:tblCellMar>
+    </w:tblPr>
+    <w:tblStylePr w:type="band2Horz">
+      <w:tcPr>
+        <w:shd w:val="clear" w:color="auto" w:fill="DAEEF3"/>
+      </w:tcPr>
+    </w:tblStylePr>
+    <w:tblStylePr w:type="band2Vert">
+      <w:tcPr>
+        <w:shd w:val="clear" w:color="auto" w:fill="DAEEF3"/>
+      </w:tcPr>
+    </w:tblStylePr>
+    <w:tblStylePr w:type="firstCol">
+      <w:tcPr>
+        <w:shd w:val="clear" w:color="auto" w:fill="92CDDC"/>
+      </w:tcPr>
+    </w:tblStylePr>
+    <w:tblStylePr w:type="firstRow">
+      <w:tcPr>
+        <w:shd w:val="clear" w:color="auto" w:fill="92CDDC"/>
+      </w:tcPr>
+    </w:tblStylePr>
+    <w:tblStylePr w:type="lastCol">
+      <w:tcPr>
+        <w:shd w:val="clear" w:color="auto" w:fill="92CDDC"/>
+      </w:tcPr>
+    </w:tblStylePr>
+    <w:tblStylePr w:type="lastRow">
+      <w:tcPr>
+        <w:shd w:val="clear" w:color="auto" w:fill="92CDDC"/>
+      </w:tcPr>
+    </w:tblStylePr>
+  </w:style>
+  <w:style w:type="table" w:styleId="Lined-Accent6">
+    <w:name w:val="Lined - Accent 6"/>
+    <w:basedOn w:val="a1"/>
+    <w:uiPriority w:val="99"/>
+    <w:pPr>
+      <w:spacing w:lineRule="auto" w:line="240" w:after="0"/>
+    </w:pPr>
+    <w:tblPr>
+      <w:tblStyleRowBandSize w:val="1"/>
+      <w:tblStyleColBandSize w:val="1"/>
+      <w:tblCellMar>
+        <w:left w:w="0" w:type="dxa"/>
+        <w:right w:w="0" w:type="dxa"/>
+      </w:tblCellMar>
+    </w:tblPr>
+    <w:tblStylePr w:type="band2Horz">
+      <w:tcPr>
+        <w:shd w:val="clear" w:color="auto" w:fill="FDE9E9"/>
+      </w:tcPr>
+    </w:tblStylePr>
+    <w:tblStylePr w:type="band2Vert">
+      <w:tcPr>
+        <w:shd w:val="clear" w:color="auto" w:fill="FDE9E9"/>
+      </w:tcPr>
+    </w:tblStylePr>
+    <w:tblStylePr w:type="firstCol">
+      <w:tcPr>
+        <w:shd w:val="clear" w:color="auto" w:fill="FABF8F"/>
+      </w:tcPr>
+    </w:tblStylePr>
+    <w:tblStylePr w:type="firstRow">
+      <w:tcPr>
+        <w:shd w:val="clear" w:color="auto" w:fill="FABF8F"/>
+      </w:tcPr>
+    </w:tblStylePr>
+    <w:tblStylePr w:type="lastCol">
+      <w:tcPr>
+        <w:shd w:val="clear" w:color="auto" w:fill="FABF8F"/>
+      </w:tcPr>
+    </w:tblStylePr>
+    <w:tblStylePr w:type="lastRow">
+      <w:tcPr>
+        <w:shd w:val="clear" w:color="auto" w:fill="FABF8F"/>
+      </w:tcPr>
+    </w:tblStylePr>
+  </w:style>
+  <w:style w:type="table" w:styleId="Bordered">
+    <w:name w:val="Bordered"/>
+    <w:basedOn w:val="a1"/>
+    <w:uiPriority w:val="99"/>
+    <w:pPr>
+      <w:spacing w:lineRule="auto" w:line="240" w:after="0"/>
+    </w:pPr>
+    <w:tblPr>
+      <w:tblStyleRowBandSize w:val="1"/>
+      <w:tblStyleColBandSize w:val="1"/>
+      <w:tblBorders>
+        <w:left w:val="single" w:color="BFBFBF" w:sz="4" w:space="0"/>
+        <w:top w:val="single" w:color="BFBFBF" w:sz="4" w:space="0"/>
+        <w:right w:val="single" w:color="BFBFBF" w:sz="4" w:space="0"/>
+        <w:bottom w:val="single" w:color="BFBFBF" w:sz="4" w:space="0"/>
+        <w:insideV w:val="single" w:color="BFBFBF" w:sz="4" w:space="0"/>
+        <w:insideH w:val="single" w:color="BFBFBF" w:sz="4" w:space="0"/>
+      </w:tblBorders>
+      <w:tblCellMar>
+        <w:left w:w="0" w:type="dxa"/>
+        <w:right w:w="0" w:type="dxa"/>
+      </w:tblCellMar>
+    </w:tblPr>
+    <w:tblStylePr w:type="firstCol">
+      <w:tcPr>
+        <w:tcBorders>
+          <w:right w:val="single" w:color="000000" w:sz="18" w:space="0"/>
+        </w:tcBorders>
+      </w:tcPr>
+    </w:tblStylePr>
+    <w:tblStylePr w:type="firstRow">
+      <w:tcPr>
+        <w:tcBorders>
+          <w:bottom w:val="single" w:color="000000" w:sz="18" w:space="0"/>
+        </w:tcBorders>
+      </w:tcPr>
+    </w:tblStylePr>
+    <w:tblStylePr w:type="lastCol">
+      <w:tcPr>
+        <w:tcBorders>
+          <w:left w:val="single" w:color="000000" w:sz="18" w:space="0"/>
+        </w:tcBorders>
+      </w:tcPr>
+    </w:tblStylePr>
+    <w:tblStylePr w:type="lastRow">
+      <w:tcPr>
+        <w:tcBorders>
+          <w:top w:val="single" w:color="000000" w:sz="18" w:space="0"/>
+        </w:tcBorders>
+      </w:tcPr>
+    </w:tblStylePr>
+  </w:style>
+  <w:style w:type="table" w:styleId="Bordered-Accent1">
+    <w:name w:val="Bordered - Accent 1"/>
+    <w:basedOn w:val="a1"/>
+    <w:uiPriority w:val="99"/>
+    <w:pPr>
+      <w:spacing w:lineRule="auto" w:line="240" w:after="0"/>
+    </w:pPr>
+    <w:tblPr>
+      <w:tblStyleRowBandSize w:val="1"/>
+      <w:tblStyleColBandSize w:val="1"/>
+      <w:tblBorders>
+        <w:left w:val="single" w:color="B8CCE4" w:sz="4" w:space="0"/>
+        <w:top w:val="single" w:color="B8CCE4" w:sz="4" w:space="0"/>
+        <w:right w:val="single" w:color="B8CCE4" w:sz="4" w:space="0"/>
+        <w:bottom w:val="single" w:color="B8CCE4" w:sz="4" w:space="0"/>
+        <w:insideV w:val="single" w:color="B8CCE4" w:sz="4" w:space="0"/>
+        <w:insideH w:val="single" w:color="B8CCE4" w:sz="4" w:space="0"/>
+      </w:tblBorders>
+      <w:tblCellMar>
+        <w:left w:w="0" w:type="dxa"/>
+        <w:right w:w="0" w:type="dxa"/>
+      </w:tblCellMar>
+    </w:tblPr>
+    <w:tblStylePr w:type="firstCol">
+      <w:tcPr>
+        <w:tcBorders>
+          <w:right w:val="single" w:color="365F91" w:sz="18" w:space="0"/>
+        </w:tcBorders>
+      </w:tcPr>
+    </w:tblStylePr>
+    <w:tblStylePr w:type="firstRow">
+      <w:tcPr>
+        <w:tcBorders>
+          <w:bottom w:val="single" w:color="365F91" w:sz="18" w:space="0"/>
+        </w:tcBorders>
+      </w:tcPr>
+    </w:tblStylePr>
+    <w:tblStylePr w:type="lastCol">
+      <w:tcPr>
+        <w:tcBorders>
+          <w:left w:val="single" w:color="365F91" w:sz="18" w:space="0"/>
+        </w:tcBorders>
+      </w:tcPr>
+    </w:tblStylePr>
+    <w:tblStylePr w:type="lastRow">
+      <w:tcPr>
+        <w:tcBorders>
+          <w:top w:val="single" w:color="365F91" w:sz="18" w:space="0"/>
+        </w:tcBorders>
+      </w:tcPr>
+    </w:tblStylePr>
+  </w:style>
+  <w:style w:type="table" w:styleId="Bordered-Accent2">
+    <w:name w:val="Bordered - Accent 2"/>
+    <w:basedOn w:val="a1"/>
+    <w:uiPriority w:val="99"/>
+    <w:pPr>
+      <w:spacing w:lineRule="auto" w:line="240" w:after="0"/>
+    </w:pPr>
+    <w:tblPr>
+      <w:tblStyleRowBandSize w:val="1"/>
+      <w:tblStyleColBandSize w:val="1"/>
+      <w:tblBorders>
+        <w:left w:val="single" w:color="E5B8B7" w:sz="4" w:space="0"/>
+        <w:top w:val="single" w:color="E5B8B7" w:sz="4" w:space="0"/>
+        <w:right w:val="single" w:color="E5B8B7" w:sz="4" w:space="0"/>
+        <w:bottom w:val="single" w:color="E5B8B7" w:sz="4" w:space="0"/>
+        <w:insideV w:val="single" w:color="E5B8B7" w:sz="4" w:space="0"/>
+        <w:insideH w:val="single" w:color="E5B8B7" w:sz="4" w:space="0"/>
+      </w:tblBorders>
+      <w:tblCellMar>
+        <w:left w:w="0" w:type="dxa"/>
+        <w:right w:w="0" w:type="dxa"/>
+      </w:tblCellMar>
+    </w:tblPr>
+    <w:tblStylePr w:type="firstCol">
+      <w:tcPr>
+        <w:tcBorders>
+          <w:right w:val="single" w:color="943634" w:sz="18" w:space="0"/>
+        </w:tcBorders>
+      </w:tcPr>
+    </w:tblStylePr>
+    <w:tblStylePr w:type="firstRow">
+      <w:tcPr>
+        <w:tcBorders>
+          <w:bottom w:val="single" w:color="943634" w:sz="18" w:space="0"/>
+        </w:tcBorders>
+      </w:tcPr>
+    </w:tblStylePr>
+    <w:tblStylePr w:type="lastCol">
+      <w:tcPr>
+        <w:tcBorders>
+          <w:left w:val="single" w:color="943634" w:sz="18" w:space="0"/>
+        </w:tcBorders>
+      </w:tcPr>
+    </w:tblStylePr>
+    <w:tblStylePr w:type="lastRow">
+      <w:tcPr>
+        <w:tcBorders>
+          <w:top w:val="single" w:color="943634" w:sz="18" w:space="0"/>
+        </w:tcBorders>
+      </w:tcPr>
+    </w:tblStylePr>
+  </w:style>
+  <w:style w:type="table" w:styleId="Bordered-Accent3">
+    <w:name w:val="Bordered - Accent 3"/>
+    <w:basedOn w:val="a1"/>
+    <w:uiPriority w:val="99"/>
+    <w:pPr>
+      <w:spacing w:lineRule="auto" w:line="240" w:after="0"/>
+    </w:pPr>
+    <w:tblPr>
+      <w:tblStyleRowBandSize w:val="1"/>
+      <w:tblStyleColBandSize w:val="1"/>
+      <w:tblBorders>
+        <w:left w:val="single" w:color="D6E3BC" w:sz="4" w:space="0"/>
+        <w:top w:val="single" w:color="D6E3BC" w:sz="4" w:space="0"/>
+        <w:right w:val="single" w:color="D6E3BC" w:sz="4" w:space="0"/>
+        <w:bottom w:val="single" w:color="D6E3BC" w:sz="4" w:space="0"/>
+        <w:insideV w:val="single" w:color="D6E3BC" w:sz="4" w:space="0"/>
+        <w:insideH w:val="single" w:color="D6E3BC" w:sz="4" w:space="0"/>
+      </w:tblBorders>
+      <w:tblCellMar>
+        <w:left w:w="0" w:type="dxa"/>
+        <w:right w:w="0" w:type="dxa"/>
+      </w:tblCellMar>
+    </w:tblPr>
+    <w:tblStylePr w:type="firstCol">
+      <w:tcPr>
+        <w:tcBorders>
+          <w:right w:val="single" w:color="76923C" w:sz="18" w:space="0"/>
+        </w:tcBorders>
+      </w:tcPr>
+    </w:tblStylePr>
+    <w:tblStylePr w:type="firstRow">
+      <w:tcPr>
+        <w:tcBorders>
+          <w:bottom w:val="single" w:color="76923C" w:sz="18" w:space="0"/>
+        </w:tcBorders>
+      </w:tcPr>
+    </w:tblStylePr>
+    <w:tblStylePr w:type="lastCol">
+      <w:tcPr>
+        <w:tcBorders>
+          <w:left w:val="single" w:color="76923C" w:sz="18" w:space="0"/>
+        </w:tcBorders>
+      </w:tcPr>
+    </w:tblStylePr>
+    <w:tblStylePr w:type="lastRow">
+      <w:tcPr>
+        <w:tcBorders>
+          <w:top w:val="single" w:color="76923C" w:sz="18" w:space="0"/>
+        </w:tcBorders>
+      </w:tcPr>
+    </w:tblStylePr>
+  </w:style>
+  <w:style w:type="table" w:styleId="Bordered-Accent4">
+    <w:name w:val="Bordered - Accent 4"/>
+    <w:basedOn w:val="a1"/>
+    <w:uiPriority w:val="99"/>
+    <w:pPr>
+      <w:spacing w:lineRule="auto" w:line="240" w:after="0"/>
+    </w:pPr>
+    <w:tblPr>
+      <w:tblStyleRowBandSize w:val="1"/>
+      <w:tblStyleColBandSize w:val="1"/>
+      <w:tblBorders>
+        <w:left w:val="single" w:color="CCC0D9" w:sz="4" w:space="0"/>
+        <w:top w:val="single" w:color="CCC0D9" w:sz="4" w:space="0"/>
+        <w:right w:val="single" w:color="CCC0D9" w:sz="4" w:space="0"/>
+        <w:bottom w:val="single" w:color="CCC0D9" w:sz="4" w:space="0"/>
+        <w:insideV w:val="single" w:color="CCC0D9" w:sz="4" w:space="0"/>
+        <w:insideH w:val="single" w:color="CCC0D9" w:sz="4" w:space="0"/>
+      </w:tblBorders>
+      <w:tblCellMar>
+        <w:left w:w="0" w:type="dxa"/>
+        <w:right w:w="0" w:type="dxa"/>
+      </w:tblCellMar>
+    </w:tblPr>
+    <w:tblStylePr w:type="firstCol">
+      <w:tcPr>
+        <w:tcBorders>
+          <w:right w:val="single" w:color="5F497A" w:sz="18" w:space="0"/>
+        </w:tcBorders>
+      </w:tcPr>
+    </w:tblStylePr>
+    <w:tblStylePr w:type="firstRow">
+      <w:tcPr>
+        <w:tcBorders>
+          <w:bottom w:val="single" w:color="5F497A" w:sz="18" w:space="0"/>
+        </w:tcBorders>
+      </w:tcPr>
+    </w:tblStylePr>
+    <w:tblStylePr w:type="lastCol">
+      <w:tcPr>
+        <w:tcBorders>
+          <w:left w:val="single" w:color="5F497A" w:sz="18" w:space="0"/>
+        </w:tcBorders>
+      </w:tcPr>
+    </w:tblStylePr>
+    <w:tblStylePr w:type="lastRow">
+      <w:tcPr>
+        <w:tcBorders>
+          <w:top w:val="single" w:color="5F497A" w:sz="18" w:space="0"/>
+        </w:tcBorders>
+      </w:tcPr>
+    </w:tblStylePr>
+  </w:style>
+  <w:style w:type="table" w:styleId="Bordered-Accent5">
+    <w:name w:val="Bordered - Accent 5"/>
+    <w:basedOn w:val="a1"/>
+    <w:uiPriority w:val="99"/>
+    <w:pPr>
+      <w:spacing w:lineRule="auto" w:line="240" w:after="0"/>
+    </w:pPr>
+    <w:tblPr>
+      <w:tblStyleRowBandSize w:val="1"/>
+      <w:tblStyleColBandSize w:val="1"/>
+      <w:tblBorders>
+        <w:left w:val="single" w:color="B6DDE8" w:sz="4" w:space="0"/>
+        <w:top w:val="single" w:color="B6DDE8" w:sz="4" w:space="0"/>
+        <w:right w:val="single" w:color="B6DDE8" w:sz="4" w:space="0"/>
+        <w:bottom w:val="single" w:color="B6DDE8" w:sz="4" w:space="0"/>
+        <w:insideV w:val="single" w:color="B6DDE8" w:sz="4" w:space="0"/>
+        <w:insideH w:val="single" w:color="B6DDE8" w:sz="4" w:space="0"/>
+      </w:tblBorders>
+      <w:tblCellMar>
+        <w:left w:w="0" w:type="dxa"/>
+        <w:right w:w="0" w:type="dxa"/>
+      </w:tblCellMar>
+    </w:tblPr>
+    <w:tblStylePr w:type="firstCol">
+      <w:tcPr>
+        <w:tcBorders>
+          <w:right w:val="single" w:color="31849B" w:sz="18" w:space="0"/>
+        </w:tcBorders>
+      </w:tcPr>
+    </w:tblStylePr>
+    <w:tblStylePr w:type="firstRow">
+      <w:tcPr>
+        <w:tcBorders>
+          <w:bottom w:val="single" w:color="31849B" w:sz="18" w:space="0"/>
+        </w:tcBorders>
+      </w:tcPr>
+    </w:tblStylePr>
+    <w:tblStylePr w:type="lastCol">
+      <w:tcPr>
+        <w:tcBorders>
+          <w:left w:val="single" w:color="31849B" w:sz="18" w:space="0"/>
+        </w:tcBorders>
+      </w:tcPr>
+    </w:tblStylePr>
+    <w:tblStylePr w:type="lastRow">
+      <w:tcPr>
+        <w:tcBorders>
+          <w:top w:val="single" w:color="31849B" w:sz="18" w:space="0"/>
+        </w:tcBorders>
+      </w:tcPr>
+    </w:tblStylePr>
+  </w:style>
+  <w:style w:type="table" w:styleId="Bordered-Accent6">
+    <w:name w:val="Bordered - Accent 6"/>
+    <w:basedOn w:val="a1"/>
+    <w:uiPriority w:val="99"/>
+    <w:pPr>
+      <w:spacing w:lineRule="auto" w:line="240" w:after="0"/>
+    </w:pPr>
+    <w:tblPr>
+      <w:tblStyleRowBandSize w:val="1"/>
+      <w:tblStyleColBandSize w:val="1"/>
+      <w:tblBorders>
+        <w:left w:val="single" w:color="FBD4B4" w:sz="4" w:space="0"/>
+        <w:top w:val="single" w:color="FBD4B4" w:sz="4" w:space="0"/>
+        <w:right w:val="single" w:color="FBD4B4" w:sz="4" w:space="0"/>
+        <w:bottom w:val="single" w:color="FBD4B4" w:sz="4" w:space="0"/>
+        <w:insideV w:val="single" w:color="FBD4B4" w:sz="4" w:space="0"/>
+        <w:insideH w:val="single" w:color="FBD4B4" w:sz="4" w:space="0"/>
+      </w:tblBorders>
+      <w:tblCellMar>
+        <w:left w:w="0" w:type="dxa"/>
+        <w:right w:w="0" w:type="dxa"/>
+      </w:tblCellMar>
+    </w:tblPr>
+    <w:tblStylePr w:type="firstCol">
+      <w:tcPr>
+        <w:tcBorders>
+          <w:right w:val="single" w:color="E36C0A" w:sz="18" w:space="0"/>
+        </w:tcBorders>
+      </w:tcPr>
+    </w:tblStylePr>
+    <w:tblStylePr w:type="firstRow">
+      <w:tcPr>
+        <w:tcBorders>
+          <w:bottom w:val="single" w:color="E36C0A" w:sz="18" w:space="0"/>
+        </w:tcBorders>
+      </w:tcPr>
+    </w:tblStylePr>
+    <w:tblStylePr w:type="lastCol">
+      <w:tcPr>
+        <w:tcBorders>
+          <w:left w:val="single" w:color="E36C0A" w:sz="18" w:space="0"/>
+        </w:tcBorders>
+      </w:tcPr>
+    </w:tblStylePr>
+    <w:tblStylePr w:type="lastRow">
+      <w:tcPr>
+        <w:tcBorders>
+          <w:top w:val="single" w:color="E36C0A" w:sz="18" w:space="0"/>
+        </w:tcBorders>
+      </w:tcPr>
+    </w:tblStylePr>
+  </w:style>
+  <w:style w:type="table" w:styleId="BorderedLined">
+    <w:name w:val="Bordered &amp; Lined"/>
+    <w:basedOn w:val="a1"/>
+    <w:uiPriority w:val="99"/>
+    <w:pPr>
+      <w:spacing w:lineRule="auto" w:line="240" w:after="0"/>
+    </w:pPr>
+    <w:tblPr>
+      <w:tblStyleRowBandSize w:val="1"/>
+      <w:tblStyleColBandSize w:val="1"/>
+      <w:tblBorders>
+        <w:left w:val="single" w:color="000000" w:sz="4" w:space="0"/>
+        <w:top w:val="single" w:color="000000" w:sz="4" w:space="0"/>
+        <w:right w:val="single" w:color="000000" w:sz="4" w:space="0"/>
+        <w:bottom w:val="single" w:color="000000" w:sz="4" w:space="0"/>
+        <w:insideV w:val="single" w:color="000000" w:sz="4" w:space="0"/>
+        <w:insideH w:val="single" w:color="000000" w:sz="4" w:space="0"/>
+      </w:tblBorders>
+      <w:tblCellMar>
+        <w:left w:w="0" w:type="dxa"/>
+        <w:right w:w="0" w:type="dxa"/>
+      </w:tblCellMar>
+    </w:tblPr>
+    <w:tblStylePr w:type="band2Horz">
+      <w:tcPr>
+        <w:shd w:val="clear" w:color="auto" w:fill="D9D9D9"/>
+      </w:tcPr>
+    </w:tblStylePr>
+    <w:tblStylePr w:type="band2Vert">
+      <w:tcPr>
+        <w:shd w:val="clear" w:color="auto" w:fill="D9D9D9"/>
+      </w:tcPr>
+    </w:tblStylePr>
+    <w:tblStylePr w:type="firstCol">
+      <w:tcPr>
+        <w:shd w:val="clear" w:color="auto" w:fill="A6A6A6"/>
+      </w:tcPr>
+    </w:tblStylePr>
+    <w:tblStylePr w:type="firstRow">
+      <w:tcPr>
+        <w:shd w:val="clear" w:color="auto" w:fill="A6A6A6"/>
+      </w:tcPr>
+    </w:tblStylePr>
+    <w:tblStylePr w:type="lastCol">
+      <w:tcPr>
+        <w:shd w:val="clear" w:color="auto" w:fill="A6A6A6"/>
+      </w:tcPr>
+    </w:tblStylePr>
+    <w:tblStylePr w:type="lastRow">
+      <w:tcPr>
+        <w:shd w:val="clear" w:color="auto" w:fill="A6A6A6"/>
+      </w:tcPr>
+    </w:tblStylePr>
+  </w:style>
+  <w:style w:type="table" w:styleId="BorderedLined-Accent1">
+    <w:name w:val="Bordered &amp; Lined - Accent 1"/>
+    <w:basedOn w:val="a1"/>
+    <w:uiPriority w:val="99"/>
+    <w:pPr>
+      <w:spacing w:lineRule="auto" w:line="240" w:after="0"/>
+    </w:pPr>
+    <w:tblPr>
+      <w:tblStyleRowBandSize w:val="1"/>
+      <w:tblStyleColBandSize w:val="1"/>
+      <w:tblBorders>
+        <w:left w:val="single" w:color="17365D" w:sz="4" w:space="0"/>
+        <w:top w:val="single" w:color="17365D" w:sz="4" w:space="0"/>
+        <w:right w:val="single" w:color="17365D" w:sz="4" w:space="0"/>
+        <w:bottom w:val="single" w:color="17365D" w:sz="4" w:space="0"/>
+        <w:insideV w:val="single" w:color="17365D" w:sz="4" w:space="0"/>
+        <w:insideH w:val="single" w:color="17365D" w:sz="4" w:space="0"/>
+      </w:tblBorders>
+      <w:tblCellMar>
+        <w:left w:w="0" w:type="dxa"/>
+        <w:right w:w="0" w:type="dxa"/>
+      </w:tblCellMar>
+    </w:tblPr>
+    <w:tblStylePr w:type="band2Horz">
+      <w:tcPr>
+        <w:shd w:val="clear" w:color="auto" w:fill="DBE5F1"/>
+      </w:tcPr>
+    </w:tblStylePr>
+    <w:tblStylePr w:type="band2Vert">
+      <w:tcPr>
+        <w:shd w:val="clear" w:color="auto" w:fill="DBE5F1"/>
+      </w:tcPr>
+    </w:tblStylePr>
+    <w:tblStylePr w:type="firstCol">
+      <w:tcPr>
+        <w:shd w:val="clear" w:color="auto" w:fill="8DB3E2"/>
+      </w:tcPr>
+    </w:tblStylePr>
+    <w:tblStylePr w:type="firstRow">
+      <w:tcPr>
+        <w:shd w:val="clear" w:color="auto" w:fill="8DB3E2"/>
+      </w:tcPr>
+    </w:tblStylePr>
+    <w:tblStylePr w:type="lastCol">
+      <w:tcPr>
+        <w:shd w:val="clear" w:color="auto" w:fill="8DB3E2"/>
+      </w:tcPr>
+    </w:tblStylePr>
+    <w:tblStylePr w:type="lastRow">
+      <w:tcPr>
+        <w:shd w:val="clear" w:color="auto" w:fill="8DB3E2"/>
+      </w:tcPr>
+    </w:tblStylePr>
+  </w:style>
+  <w:style w:type="table" w:styleId="BorderedLined-Accent2">
+    <w:name w:val="Bordered &amp; Lined - Accent 2"/>
+    <w:basedOn w:val="a1"/>
+    <w:uiPriority w:val="99"/>
+    <w:pPr>
+      <w:spacing w:lineRule="auto" w:line="240" w:after="0"/>
+    </w:pPr>
+    <w:tblPr>
+      <w:tblStyleRowBandSize w:val="1"/>
+      <w:tblStyleColBandSize w:val="1"/>
+      <w:tblBorders>
+        <w:left w:val="single" w:color="943634" w:sz="4" w:space="0"/>
+        <w:top w:val="single" w:color="943634" w:sz="4" w:space="0"/>
+        <w:right w:val="single" w:color="943634" w:sz="4" w:space="0"/>
+        <w:bottom w:val="single" w:color="943634" w:sz="4" w:space="0"/>
+        <w:insideV w:val="single" w:color="943634" w:sz="4" w:space="0"/>
+        <w:insideH w:val="single" w:color="943634" w:sz="4" w:space="0"/>
+      </w:tblBorders>
+      <w:tblCellMar>
+        <w:left w:w="0" w:type="dxa"/>
+        <w:right w:w="0" w:type="dxa"/>
+      </w:tblCellMar>
+    </w:tblPr>
+    <w:tblStylePr w:type="band2Horz">
+      <w:tcPr>
+        <w:shd w:val="clear" w:color="auto" w:fill="F2DBDB"/>
+      </w:tcPr>
+    </w:tblStylePr>
+    <w:tblStylePr w:type="band2Vert">
+      <w:tcPr>
+        <w:shd w:val="clear" w:color="auto" w:fill="F2DBDB"/>
+      </w:tcPr>
+    </w:tblStylePr>
+    <w:tblStylePr w:type="firstCol">
+      <w:tcPr>
+        <w:shd w:val="clear" w:color="auto" w:fill="D99594"/>
+      </w:tcPr>
+    </w:tblStylePr>
+    <w:tblStylePr w:type="firstRow">
+      <w:tcPr>
+        <w:shd w:val="clear" w:color="auto" w:fill="D99594"/>
+      </w:tcPr>
+    </w:tblStylePr>
+    <w:tblStylePr w:type="lastCol">
+      <w:tcPr>
+        <w:shd w:val="clear" w:color="auto" w:fill="D99594"/>
+      </w:tcPr>
+    </w:tblStylePr>
+    <w:tblStylePr w:type="lastRow">
+      <w:tcPr>
+        <w:shd w:val="clear" w:color="auto" w:fill="D99594"/>
+      </w:tcPr>
+    </w:tblStylePr>
+  </w:style>
+  <w:style w:type="table" w:styleId="BorderedLined-Accent3">
+    <w:name w:val="Bordered &amp; Lined - Accent 3"/>
+    <w:basedOn w:val="a1"/>
+    <w:uiPriority w:val="99"/>
+    <w:pPr>
+      <w:spacing w:lineRule="auto" w:line="240" w:after="0"/>
+    </w:pPr>
+    <w:tblPr>
+      <w:tblStyleRowBandSize w:val="1"/>
+      <w:tblStyleColBandSize w:val="1"/>
+      <w:tblBorders>
+        <w:left w:val="single" w:color="76923C" w:sz="4" w:space="0"/>
+        <w:top w:val="single" w:color="76923C" w:sz="4" w:space="0"/>
+        <w:right w:val="single" w:color="76923C" w:sz="4" w:space="0"/>
+        <w:bottom w:val="single" w:color="76923C" w:sz="4" w:space="0"/>
+        <w:insideV w:val="single" w:color="76923C" w:sz="4" w:space="0"/>
+        <w:insideH w:val="single" w:color="76923C" w:sz="4" w:space="0"/>
+      </w:tblBorders>
+      <w:tblCellMar>
+        <w:left w:w="0" w:type="dxa"/>
+        <w:right w:w="0" w:type="dxa"/>
+      </w:tblCellMar>
+    </w:tblPr>
+    <w:tblStylePr w:type="band2Horz">
+      <w:tcPr>
+        <w:shd w:val="clear" w:color="auto" w:fill="EAF1DD"/>
+      </w:tcPr>
+    </w:tblStylePr>
+    <w:tblStylePr w:type="band2Vert">
+      <w:tcPr>
+        <w:shd w:val="clear" w:color="auto" w:fill="EAF1DD"/>
+      </w:tcPr>
+    </w:tblStylePr>
+    <w:tblStylePr w:type="firstCol">
+      <w:tcPr>
+        <w:shd w:val="clear" w:color="auto" w:fill="C2D69B"/>
+      </w:tcPr>
+    </w:tblStylePr>
+    <w:tblStylePr w:type="firstRow">
+      <w:tcPr>
+        <w:shd w:val="clear" w:color="auto" w:fill="C2D69B"/>
+      </w:tcPr>
+    </w:tblStylePr>
+    <w:tblStylePr w:type="lastCol">
+      <w:tcPr>
+        <w:shd w:val="clear" w:color="auto" w:fill="C2D69B"/>
+      </w:tcPr>
+    </w:tblStylePr>
+    <w:tblStylePr w:type="lastRow">
+      <w:tcPr>
+        <w:shd w:val="clear" w:color="auto" w:fill="C2D69B"/>
+      </w:tcPr>
+    </w:tblStylePr>
+  </w:style>
+  <w:style w:type="table" w:styleId="BorderedLined-Accent4">
+    <w:name w:val="Bordered &amp; Lined - Accent 4"/>
+    <w:basedOn w:val="a1"/>
+    <w:uiPriority w:val="99"/>
+    <w:pPr>
+      <w:spacing w:lineRule="auto" w:line="240" w:after="0"/>
+    </w:pPr>
+    <w:tblPr>
+      <w:tblStyleRowBandSize w:val="1"/>
+      <w:tblStyleColBandSize w:val="1"/>
+      <w:tblBorders>
+        <w:left w:val="single" w:color="5F497A" w:sz="4" w:space="0"/>
+        <w:top w:val="single" w:color="5F497A" w:sz="4" w:space="0"/>
+        <w:right w:val="single" w:color="5F497A" w:sz="4" w:space="0"/>
+        <w:bottom w:val="single" w:color="5F497A" w:sz="4" w:space="0"/>
+        <w:insideV w:val="single" w:color="5F497A" w:sz="4" w:space="0"/>
+        <w:insideH w:val="single" w:color="5F497A" w:sz="4" w:space="0"/>
+      </w:tblBorders>
+      <w:tblCellMar>
+        <w:left w:w="0" w:type="dxa"/>
+        <w:right w:w="0" w:type="dxa"/>
+      </w:tblCellMar>
+    </w:tblPr>
+    <w:tblStylePr w:type="band2Horz">
+      <w:tcPr>
+        <w:shd w:val="clear" w:color="auto" w:fill="E5DFEC"/>
+      </w:tcPr>
+    </w:tblStylePr>
+    <w:tblStylePr w:type="band2Vert">
+      <w:tcPr>
+        <w:shd w:val="clear" w:color="auto" w:fill="E5DFEC"/>
+      </w:tcPr>
+    </w:tblStylePr>
+    <w:tblStylePr w:type="firstCol">
+      <w:tcPr>
+        <w:shd w:val="clear" w:color="auto" w:fill="B2A1C7"/>
+      </w:tcPr>
+    </w:tblStylePr>
+    <w:tblStylePr w:type="firstRow">
+      <w:tcPr>
+        <w:shd w:val="clear" w:color="auto" w:fill="B2A1C7"/>
+      </w:tcPr>
+    </w:tblStylePr>
+    <w:tblStylePr w:type="lastCol">
+      <w:tcPr>
+        <w:shd w:val="clear" w:color="auto" w:fill="B2A1C7"/>
+      </w:tcPr>
+    </w:tblStylePr>
+    <w:tblStylePr w:type="lastRow">
+      <w:tcPr>
+        <w:shd w:val="clear" w:color="auto" w:fill="B2A1C7"/>
+      </w:tcPr>
+    </w:tblStylePr>
+  </w:style>
+  <w:style w:type="table" w:styleId="BorderedLined-Accent5">
+    <w:name w:val="Bordered &amp; Lined - Accent 5"/>
+    <w:basedOn w:val="a1"/>
+    <w:uiPriority w:val="99"/>
+    <w:pPr>
+      <w:spacing w:lineRule="auto" w:line="240" w:after="0"/>
+    </w:pPr>
+    <w:tblPr>
+      <w:tblStyleRowBandSize w:val="1"/>
+      <w:tblStyleColBandSize w:val="1"/>
+      <w:tblBorders>
+        <w:left w:val="single" w:color="31849B" w:sz="4" w:space="0"/>
+        <w:top w:val="single" w:color="31849B" w:sz="4" w:space="0"/>
+        <w:right w:val="single" w:color="31849B" w:sz="4" w:space="0"/>
+        <w:bottom w:val="single" w:color="31849B" w:sz="4" w:space="0"/>
+        <w:insideV w:val="single" w:color="31849B" w:sz="4" w:space="0"/>
+        <w:insideH w:val="single" w:color="31849B" w:sz="4" w:space="0"/>
+      </w:tblBorders>
+      <w:tblCellMar>
+        <w:left w:w="0" w:type="dxa"/>
+        <w:right w:w="0" w:type="dxa"/>
+      </w:tblCellMar>
+    </w:tblPr>
+    <w:tblStylePr w:type="band2Horz">
+      <w:tcPr>
+        <w:shd w:val="clear" w:color="auto" w:fill="DAEEF3"/>
+      </w:tcPr>
+    </w:tblStylePr>
+    <w:tblStylePr w:type="band2Vert">
+      <w:tcPr>
+        <w:shd w:val="clear" w:color="auto" w:fill="DAEEF3"/>
+      </w:tcPr>
+    </w:tblStylePr>
+    <w:tblStylePr w:type="firstCol">
+      <w:tcPr>
+        <w:shd w:val="clear" w:color="auto" w:fill="92CDDC"/>
+      </w:tcPr>
+    </w:tblStylePr>
+    <w:tblStylePr w:type="firstRow">
+      <w:tcPr>
+        <w:shd w:val="clear" w:color="auto" w:fill="92CDDC"/>
+      </w:tcPr>
+    </w:tblStylePr>
+    <w:tblStylePr w:type="lastCol">
+      <w:tcPr>
+        <w:shd w:val="clear" w:color="auto" w:fill="92CDDC"/>
+      </w:tcPr>
+    </w:tblStylePr>
+    <w:tblStylePr w:type="lastRow">
+      <w:tcPr>
+        <w:shd w:val="clear" w:color="auto" w:fill="92CDDC"/>
+      </w:tcPr>
+    </w:tblStylePr>
+  </w:style>
+  <w:style w:type="table" w:styleId="BorderedLined-Accent6">
+    <w:name w:val="Bordered &amp; Lined - Accent 6"/>
+    <w:basedOn w:val="a1"/>
+    <w:uiPriority w:val="99"/>
+    <w:pPr>
+      <w:spacing w:lineRule="auto" w:line="240" w:after="0"/>
+    </w:pPr>
+    <w:tblPr>
+      <w:tblStyleRowBandSize w:val="1"/>
+      <w:tblStyleColBandSize w:val="1"/>
+      <w:tblBorders>
+        <w:left w:val="single" w:color="E36C0A" w:sz="4" w:space="0"/>
+        <w:top w:val="single" w:color="E36C0A" w:sz="4" w:space="0"/>
+        <w:right w:val="single" w:color="E36C0A" w:sz="4" w:space="0"/>
+        <w:bottom w:val="single" w:color="E36C0A" w:sz="4" w:space="0"/>
+        <w:insideV w:val="single" w:color="E36C0A" w:sz="4" w:space="0"/>
+        <w:insideH w:val="single" w:color="E36C0A" w:sz="4" w:space="0"/>
+      </w:tblBorders>
+      <w:tblCellMar>
+        <w:left w:w="0" w:type="dxa"/>
+        <w:right w:w="0" w:type="dxa"/>
+      </w:tblCellMar>
+    </w:tblPr>
+    <w:tblStylePr w:type="band2Horz">
+      <w:tcPr>
+        <w:shd w:val="clear" w:color="auto" w:fill="FDE9D9"/>
+      </w:tcPr>
+    </w:tblStylePr>
+    <w:tblStylePr w:type="band2Vert">
+      <w:tcPr>
+        <w:shd w:val="clear" w:color="auto" w:fill="FDE9D9"/>
+      </w:tcPr>
+    </w:tblStylePr>
+    <w:tblStylePr w:type="firstCol">
+      <w:tcPr>
+        <w:shd w:val="clear" w:color="auto" w:fill="FABF8F"/>
+      </w:tcPr>
+    </w:tblStylePr>
+    <w:tblStylePr w:type="firstRow">
+      <w:tcPr>
+        <w:shd w:val="clear" w:color="auto" w:fill="FABF8F"/>
+      </w:tcPr>
+    </w:tblStylePr>
+    <w:tblStylePr w:type="lastCol">
+      <w:tcPr>
+        <w:shd w:val="clear" w:color="auto" w:fill="FABF8F"/>
+      </w:tcPr>
+    </w:tblStylePr>
+    <w:tblStylePr w:type="lastRow">
+      <w:tcPr>
+        <w:shd w:val="clear" w:color="auto" w:fill="FABF8F"/>
+      </w:tcPr>
+    </w:tblStylePr>
+  </w:style>
+  <w:style w:type="table" w:styleId="GenStyleDefTableGrid">
+    <w:name w:val="GenStyleDefTableGrid"/>
+    <w:basedOn w:val="a1"/>
+    <w:uiPriority w:val="59"/>
+    <w:pPr>
+      <w:spacing w:lineRule="auto" w:line="240" w:after="0"/>
+    </w:pPr>
+    <w:tblPr>
+      <w:tblStyleRowBandSize w:val="1"/>
+      <w:tblStyleColBandSize w:val="1"/>
+      <w:tblBorders>
+        <w:left w:val="single" w:color="000000" w:sz="4" w:space="0"/>
+        <w:top w:val="single" w:color="000000" w:sz="4" w:space="0"/>
+        <w:right w:val="single" w:color="000000" w:sz="4" w:space="0"/>
+        <w:bottom w:val="single" w:color="000000" w:sz="4" w:space="0"/>
+        <w:insideV w:val="single" w:color="000000" w:sz="4" w:space="0"/>
+        <w:insideH w:val="single" w:color="000000" w:sz="4" w:space="0"/>
+      </w:tblBorders>
+    </w:tblPr>
+  </w:style>
+  <w:style w:type="paragraph" w:styleId="a7">
     <w:name w:val="Header"/>
-    <w:basedOn w:val="126"/>
+    <w:basedOn w:val="a"/>
     <w:uiPriority w:val="99"/>
     <w:unhideWhenUsed/>
     <w:pPr>
@@ -17326,15 +18472,23 @@
         <w:tab w:val="right" w:pos="9689"/>
       </w:tabs>
     </w:pPr>
+    <w:tblPr>
+      <w:tblStyleRowBandSize w:val="1"/>
+      <w:tblStyleColBandSize w:val="1"/>
+    </w:tblPr>
   </w:style>
-  <w:style w:type="character" w:styleId="157">
+  <w:style w:type="character" w:styleId="HeaderChar">
     <w:name w:val="Header Char"/>
-    <w:basedOn w:val="127"/>
+    <w:basedOn w:val="a0"/>
     <w:uiPriority w:val="99"/>
+    <w:tblPr>
+      <w:tblStyleRowBandSize w:val="1"/>
+      <w:tblStyleColBandSize w:val="1"/>
+    </w:tblPr>
   </w:style>
-  <w:style w:type="paragraph" w:styleId="158">
+  <w:style w:type="paragraph" w:styleId="a8">
     <w:name w:val="Footer"/>
-    <w:basedOn w:val="126"/>
+    <w:basedOn w:val="a"/>
     <w:uiPriority w:val="99"/>
     <w:unhideWhenUsed/>
     <w:pPr>
@@ -17344,15 +18498,23 @@
         <w:tab w:val="right" w:pos="9689"/>
       </w:tabs>
     </w:pPr>
+    <w:tblPr>
+      <w:tblStyleRowBandSize w:val="1"/>
+      <w:tblStyleColBandSize w:val="1"/>
+    </w:tblPr>
   </w:style>
-  <w:style w:type="character" w:styleId="159">
+  <w:style w:type="character" w:styleId="FooterChar">
     <w:name w:val="Footer Char"/>
-    <w:basedOn w:val="127"/>
+    <w:basedOn w:val="a0"/>
     <w:uiPriority w:val="99"/>
+    <w:tblPr>
+      <w:tblStyleRowBandSize w:val="1"/>
+      <w:tblStyleColBandSize w:val="1"/>
+    </w:tblPr>
   </w:style>
-  <w:style w:type="character" w:styleId="160">
+  <w:style w:type="character" w:styleId="Heading1Char">
     <w:name w:val="Heading 1 Char"/>
-    <w:basedOn w:val="127"/>
+    <w:basedOn w:val="a0"/>
     <w:uiPriority w:val="9"/>
     <w:rPr>
       <w:rFonts w:ascii="Arial" w:hAnsi="Arial" w:cs="Arial" w:eastAsia="Times New Roman" w:hint="cs"/>
@@ -17363,28 +18525,40 @@
       <w:szCs w:val="48"/>
       <w:lang w:val="ru-RU" w:bidi="en-US"/>
     </w:rPr>
+    <w:tblPr>
+      <w:tblStyleRowBandSize w:val="1"/>
+      <w:tblStyleColBandSize w:val="1"/>
+    </w:tblPr>
   </w:style>
-  <w:style w:type="character" w:styleId="161">
+  <w:style w:type="character" w:styleId="Heading5Char">
     <w:name w:val="Heading 5 Char"/>
-    <w:basedOn w:val="127"/>
+    <w:basedOn w:val="a0"/>
     <w:uiPriority w:val="9"/>
     <w:semiHidden/>
     <w:rPr>
       <w:rFonts w:ascii="Calibri" w:hAnsi="Calibri" w:cs="Calibri" w:eastAsia="Calibri" w:hint="cs"/>
       <w:color w:val="2E74B5" w:themeColor="accent1" w:themeShade="BF"/>
     </w:rPr>
+    <w:tblPr>
+      <w:tblStyleRowBandSize w:val="1"/>
+      <w:tblStyleColBandSize w:val="1"/>
+    </w:tblPr>
   </w:style>
-  <w:style w:type="paragraph" w:styleId="162">
+  <w:style w:type="paragraph" w:styleId="a9">
     <w:name w:val="List Paragraph"/>
-    <w:basedOn w:val="126"/>
+    <w:basedOn w:val="a"/>
     <w:qFormat/>
     <w:uiPriority w:val="34"/>
     <w:pPr>
       <w:contextualSpacing w:val="true"/>
       <w:ind w:left="720"/>
     </w:pPr>
+    <w:tblPr>
+      <w:tblStyleRowBandSize w:val="1"/>
+      <w:tblStyleColBandSize w:val="1"/>
+    </w:tblPr>
   </w:style>
-  <w:style w:type="character" w:styleId="163">
+  <w:style w:type="character" w:styleId="aa">
     <w:name w:val="Hyperlink"/>
     <w:uiPriority w:val="99"/>
     <w:semiHidden/>
@@ -17393,10 +18567,14 @@
       <w:color w:val="0000FF"/>
       <w:u w:val="single"/>
     </w:rPr>
+    <w:tblPr>
+      <w:tblStyleRowBandSize w:val="1"/>
+      <w:tblStyleColBandSize w:val="1"/>
+    </w:tblPr>
   </w:style>
-  <w:style w:type="paragraph" w:styleId="164">
+  <w:style w:type="paragraph" w:styleId="ab">
     <w:name w:val="Balloon Text"/>
-    <w:basedOn w:val="126"/>
+    <w:basedOn w:val="a"/>
     <w:uiPriority w:val="99"/>
     <w:semiHidden/>
     <w:unhideWhenUsed/>
@@ -17408,10 +18586,14 @@
     <w:pPr>
       <w:spacing w:lineRule="auto" w:line="240" w:after="0"/>
     </w:pPr>
+    <w:tblPr>
+      <w:tblStyleRowBandSize w:val="1"/>
+      <w:tblStyleColBandSize w:val="1"/>
+    </w:tblPr>
   </w:style>
-  <w:style w:type="character" w:styleId="165">
+  <w:style w:type="character" w:styleId="ac">
     <w:name w:val="Текст выноски Знак"/>
-    <w:basedOn w:val="127"/>
+    <w:basedOn w:val="a0"/>
     <w:uiPriority w:val="99"/>
     <w:semiHidden/>
     <w:rPr>
@@ -17419,11 +18601,15 @@
       <w:sz w:val="16"/>
       <w:szCs w:val="16"/>
     </w:rPr>
+    <w:tblPr>
+      <w:tblStyleRowBandSize w:val="1"/>
+      <w:tblStyleColBandSize w:val="1"/>
+    </w:tblPr>
   </w:style>
 </w:styles>
 </file>
 
-<file path=word/charts/chart1.xml><?xml version="1.0" encoding="utf-8"?>
+<file path=word/charts/chart3.xml><?xml version="1.0" encoding="utf-8"?>
 <c:chartSpace xmlns:c="http://schemas.openxmlformats.org/drawingml/2006/chart" xmlns:a="http://schemas.openxmlformats.org/drawingml/2006/main" xmlns:r="http://schemas.openxmlformats.org/officeDocument/2006/relationships" xmlns:mc="http://schemas.openxmlformats.org/markup-compatibility/2006" xmlns:c14="http://schemas.microsoft.com/office/drawing/2007/8/2/chart">
   <c:date1904 val="0"/>
   <c:lang val="ru-RU"/>
@@ -17440,11 +18626,11 @@
     <c:title>
       <c:tx>
         <c:rich>
-          <a:bodyPr spcFirstLastPara="true" vertOverflow="ellipsis" vert="horz" wrap="square" anchor="ctr" anchorCtr="true"/>
+          <a:bodyPr spcFirstLastPara="1" vertOverflow="ellipsis" vert="horz" wrap="square" anchor="ctr" anchorCtr="1"/>
           <a:lstStyle/>
           <a:p>
             <a:pPr>
-              <a:defRPr sz="1600" b="true" i="false" u="none" strike="noStrike">
+              <a:defRPr sz="1600" b="1" i="0" u="none" strike="noStrike">
                 <a:solidFill>
                   <a:schemeClr val="accent5">
                     <a:lumMod val="75000"/>
@@ -17467,7 +18653,7 @@
           <c:xMode val="edge"/>
           <c:yMode val="edge"/>
           <c:x val="0.36031152647975079"/>
-          <c:y val="2.8449502133712661e-02"/>
+          <c:y val="2.8449502133712661e-002"/>
         </c:manualLayout>
       </c:layout>
       <c:overlay val="0"/>
@@ -17519,7 +18705,7 @@
                   </a:schemeClr>
                 </a:gs>
               </a:gsLst>
-              <a:lin ang="16200000" scaled="false"/>
+              <a:lin ang="16200000" scaled="0"/>
             </a:gradFill>
             <a:ln>
               <a:noFill/>
@@ -17599,7 +18785,7 @@
                   </a:schemeClr>
                 </a:gs>
               </a:gsLst>
-              <a:lin ang="16200000" scaled="false"/>
+              <a:lin ang="16200000" scaled="0"/>
             </a:gradFill>
             <a:ln>
               <a:noFill/>
@@ -17679,7 +18865,7 @@
                   </a:schemeClr>
                 </a:gs>
               </a:gsLst>
-              <a:lin ang="16200000" scaled="false"/>
+              <a:lin ang="16200000" scaled="0"/>
             </a:gradFill>
             <a:ln>
               <a:noFill/>
@@ -17759,7 +18945,7 @@
                   </a:schemeClr>
                 </a:gs>
               </a:gsLst>
-              <a:lin ang="16200000" scaled="false"/>
+              <a:lin ang="16200000" scaled="0"/>
             </a:gradFill>
             <a:ln>
               <a:noFill/>
@@ -17839,7 +19025,7 @@
                   </a:schemeClr>
                 </a:gs>
               </a:gsLst>
-              <a:lin ang="16200000" scaled="false"/>
+              <a:lin ang="16200000" scaled="0"/>
             </a:gradFill>
             <a:ln>
               <a:noFill/>
@@ -17928,11 +19114,11 @@
           </a:ln>
         </c:spPr>
         <c:txPr>
-          <a:bodyPr rot="-60000000" spcFirstLastPara="true" vertOverflow="ellipsis" vert="horz" wrap="square" anchor="ctr" anchorCtr="true"/>
+          <a:bodyPr rot="-60000000" spcFirstLastPara="1" vertOverflow="ellipsis" vert="horz" wrap="square" anchor="ctr" anchorCtr="1"/>
           <a:lstStyle/>
           <a:p>
             <a:pPr>
-              <a:defRPr sz="900" b="false" i="false" u="none" strike="noStrike">
+              <a:defRPr sz="900" b="0" i="0" u="none" strike="noStrike">
                 <a:solidFill>
                   <a:schemeClr val="tx2"/>
                 </a:solidFill>
@@ -17976,11 +19162,11 @@
         <c:title>
           <c:tx>
             <c:rich>
-              <a:bodyPr spcFirstLastPara="true" vertOverflow="ellipsis" vert="vert270" wrap="square" anchor="ctr" anchorCtr="true"/>
+              <a:bodyPr spcFirstLastPara="1" vertOverflow="ellipsis" vert="vert270" wrap="square" anchor="ctr" anchorCtr="1"/>
               <a:lstStyle/>
               <a:p>
                 <a:pPr>
-                  <a:defRPr sz="900" b="true" i="false" u="none" strike="noStrike">
+                  <a:defRPr sz="900" b="1" i="0" u="none" strike="noStrike">
                     <a:solidFill>
                       <a:schemeClr val="accent5">
                         <a:lumMod val="75000"/>
@@ -18030,11 +19216,11 @@
           </a:ln>
         </c:spPr>
         <c:txPr>
-          <a:bodyPr rot="-60000000" spcFirstLastPara="true" vertOverflow="ellipsis" vert="horz" wrap="square" anchor="ctr" anchorCtr="true"/>
+          <a:bodyPr rot="-60000000" spcFirstLastPara="1" vertOverflow="ellipsis" vert="horz" wrap="square" anchor="ctr" anchorCtr="1"/>
           <a:lstStyle/>
           <a:p>
             <a:pPr>
-              <a:defRPr sz="900" b="false" i="false" u="none" strike="noStrike">
+              <a:defRPr sz="900" b="0" i="0" u="none" strike="noStrike">
                 <a:solidFill>
                   <a:schemeClr val="tx2"/>
                 </a:solidFill>
@@ -18090,9 +19276,6 @@
       <a:endParaRPr/>
     </a:p>
   </c:txPr>
-  <c:externalData r:id="rId1">
-    <c:autoUpdate val="0"/>
-  </c:externalData>
 </c:chartSpace>
 </file>
 

</xml_diff>